<commit_message>
done with Assignment 1
</commit_message>
<xml_diff>
--- a/Assignment 1/WEB322 Assignment 1.docx
+++ b/Assignment 1/WEB322 Assignment 1.docx
@@ -1,6 +1,6 @@
 
 <file path=word/document.xml><?xml version="1.0" encoding="utf-8"?>
-<w:document xmlns:wpc="http://schemas.microsoft.com/office/word/2010/wordprocessingCanvas" xmlns:cx="http://schemas.microsoft.com/office/drawing/2014/chartex" xmlns:cx1="http://schemas.microsoft.com/office/drawing/2015/9/8/chartex" xmlns:cx2="http://schemas.microsoft.com/office/drawing/2015/10/21/chartex" xmlns:cx3="http://schemas.microsoft.com/office/drawing/2016/5/9/chartex" xmlns:cx4="http://schemas.microsoft.com/office/drawing/2016/5/10/chartex" xmlns:cx5="http://schemas.microsoft.com/office/drawing/2016/5/11/chartex" xmlns:cx6="http://schemas.microsoft.com/office/drawing/2016/5/12/chartex" xmlns:cx7="http://schemas.microsoft.com/office/drawing/2016/5/13/chartex" xmlns:cx8="http://schemas.microsoft.com/office/drawing/2016/5/14/chartex" xmlns:mc="http://schemas.openxmlformats.org/markup-compatibility/2006" xmlns:aink="http://schemas.microsoft.com/office/drawing/2016/ink" xmlns:am3d="http://schemas.microsoft.com/office/drawing/2017/model3d" xmlns:o="urn:schemas-microsoft-com:office:office" xmlns:oel="http://schemas.microsoft.com/office/2019/extlst" xmlns:r="http://schemas.openxmlformats.org/officeDocument/2006/relationships" xmlns:m="http://schemas.openxmlformats.org/officeDocument/2006/math" xmlns:v="urn:schemas-microsoft-com:vml" xmlns:wp14="http://schemas.microsoft.com/office/word/2010/wordprocessingDrawing" xmlns:wp="http://schemas.openxmlformats.org/drawingml/2006/wordprocessingDrawing" xmlns:w10="urn:schemas-microsoft-com:office:word" xmlns:w="http://schemas.openxmlformats.org/wordprocessingml/2006/main" xmlns:w14="http://schemas.microsoft.com/office/word/2010/wordml" xmlns:w15="http://schemas.microsoft.com/office/word/2012/wordml" xmlns:w16cex="http://schemas.microsoft.com/office/word/2018/wordml/cex" xmlns:w16cid="http://schemas.microsoft.com/office/word/2016/wordml/cid" xmlns:w16="http://schemas.microsoft.com/office/word/2018/wordml" xmlns:w16sdtdh="http://schemas.microsoft.com/office/word/2020/wordml/sdtdatahash" xmlns:w16se="http://schemas.microsoft.com/office/word/2015/wordml/symex" xmlns:wpg="http://schemas.microsoft.com/office/word/2010/wordprocessingGroup" xmlns:wpi="http://schemas.microsoft.com/office/word/2010/wordprocessingInk" xmlns:wne="http://schemas.microsoft.com/office/word/2006/wordml" xmlns:wps="http://schemas.microsoft.com/office/word/2010/wordprocessingShape" mc:Ignorable="w14 w15 w16se w16cid w16 w16cex w16sdtdh wp14">
+<w:document xmlns:wpc="http://schemas.microsoft.com/office/word/2010/wordprocessingCanvas" xmlns:cx="http://schemas.microsoft.com/office/drawing/2014/chartex" xmlns:cx1="http://schemas.microsoft.com/office/drawing/2015/9/8/chartex" xmlns:cx2="http://schemas.microsoft.com/office/drawing/2015/10/21/chartex" xmlns:cx3="http://schemas.microsoft.com/office/drawing/2016/5/9/chartex" xmlns:cx4="http://schemas.microsoft.com/office/drawing/2016/5/10/chartex" xmlns:cx5="http://schemas.microsoft.com/office/drawing/2016/5/11/chartex" xmlns:cx6="http://schemas.microsoft.com/office/drawing/2016/5/12/chartex" xmlns:cx7="http://schemas.microsoft.com/office/drawing/2016/5/13/chartex" xmlns:cx8="http://schemas.microsoft.com/office/drawing/2016/5/14/chartex" xmlns:mc="http://schemas.openxmlformats.org/markup-compatibility/2006" xmlns:aink="http://schemas.microsoft.com/office/drawing/2016/ink" xmlns:am3d="http://schemas.microsoft.com/office/drawing/2017/model3d" xmlns:o="urn:schemas-microsoft-com:office:office" xmlns:r="http://schemas.openxmlformats.org/officeDocument/2006/relationships" xmlns:m="http://schemas.openxmlformats.org/officeDocument/2006/math" xmlns:v="urn:schemas-microsoft-com:vml" xmlns:wp14="http://schemas.microsoft.com/office/word/2010/wordprocessingDrawing" xmlns:wp="http://schemas.openxmlformats.org/drawingml/2006/wordprocessingDrawing" xmlns:w10="urn:schemas-microsoft-com:office:word" xmlns:w="http://schemas.openxmlformats.org/wordprocessingml/2006/main" xmlns:w14="http://schemas.microsoft.com/office/word/2010/wordml" xmlns:w15="http://schemas.microsoft.com/office/word/2012/wordml" xmlns:w16cid="http://schemas.microsoft.com/office/word/2016/wordml/cid" xmlns:w16se="http://schemas.microsoft.com/office/word/2015/wordml/symex" xmlns:wpg="http://schemas.microsoft.com/office/word/2010/wordprocessingGroup" xmlns:wpi="http://schemas.microsoft.com/office/word/2010/wordprocessingInk" xmlns:wne="http://schemas.microsoft.com/office/word/2006/wordml" xmlns:wps="http://schemas.microsoft.com/office/word/2010/wordprocessingShape" mc:Ignorable="w14 w15 w16se w16cid wp14">
   <w:body>
     <w:p>
       <w:pPr>
@@ -92,6 +92,71 @@
       <w:r>
         <w:rPr>
           <w:rFonts w:ascii="Calibri" w:hAnsi="Calibri"/>
+          <w:noProof/>
+        </w:rPr>
+        <mc:AlternateContent>
+          <mc:Choice Requires="wpi">
+            <w:drawing>
+              <wp:anchor distT="0" distB="0" distL="114300" distR="114300" simplePos="0" relativeHeight="251659264" behindDoc="0" locked="0" layoutInCell="1" allowOverlap="1" wp14:anchorId="1183A523" wp14:editId="53389C67">
+                <wp:simplePos x="0" y="0"/>
+                <wp:positionH relativeFrom="column">
+                  <wp:posOffset>-6947</wp:posOffset>
+                </wp:positionH>
+                <wp:positionV relativeFrom="paragraph">
+                  <wp:posOffset>28354</wp:posOffset>
+                </wp:positionV>
+                <wp:extent cx="231480" cy="5760"/>
+                <wp:effectExtent l="57150" t="57150" r="54610" b="51435"/>
+                <wp:wrapNone/>
+                <wp:docPr id="1" name="Ink 1"/>
+                <wp:cNvGraphicFramePr/>
+                <a:graphic xmlns:a="http://schemas.openxmlformats.org/drawingml/2006/main">
+                  <a:graphicData uri="http://schemas.microsoft.com/office/word/2010/wordprocessingInk">
+                    <w14:contentPart bwMode="auto" r:id="rId8">
+                      <w14:nvContentPartPr>
+                        <w14:cNvContentPartPr/>
+                      </w14:nvContentPartPr>
+                      <w14:xfrm>
+                        <a:off x="0" y="0"/>
+                        <a:ext cx="231480" cy="5760"/>
+                      </w14:xfrm>
+                    </w14:contentPart>
+                  </a:graphicData>
+                </a:graphic>
+              </wp:anchor>
+            </w:drawing>
+          </mc:Choice>
+          <mc:Fallback>
+            <w:pict>
+              <v:shapetype w14:anchorId="76EBA4CE" id="_x0000_t75" coordsize="21600,21600" o:spt="75" o:preferrelative="t" path="m@4@5l@4@11@9@11@9@5xe" filled="f" stroked="f">
+                <v:stroke joinstyle="miter"/>
+                <v:formulas>
+                  <v:f eqn="if lineDrawn pixelLineWidth 0"/>
+                  <v:f eqn="sum @0 1 0"/>
+                  <v:f eqn="sum 0 0 @1"/>
+                  <v:f eqn="prod @2 1 2"/>
+                  <v:f eqn="prod @3 21600 pixelWidth"/>
+                  <v:f eqn="prod @3 21600 pixelHeight"/>
+                  <v:f eqn="sum @0 0 1"/>
+                  <v:f eqn="prod @6 1 2"/>
+                  <v:f eqn="prod @7 21600 pixelWidth"/>
+                  <v:f eqn="sum @8 21600 0"/>
+                  <v:f eqn="prod @7 21600 pixelHeight"/>
+                  <v:f eqn="sum @10 21600 0"/>
+                </v:formulas>
+                <v:path o:extrusionok="f" gradientshapeok="t" o:connecttype="rect"/>
+                <o:lock v:ext="edit" aspectratio="t"/>
+              </v:shapetype>
+              <v:shape id="Ink 1" o:spid="_x0000_s1026" type="#_x0000_t75" style="position:absolute;margin-left:-1.25pt;margin-top:1.55pt;width:19.65pt;height:1.85pt;z-index:251659264;visibility:visible;mso-wrap-style:square;mso-wrap-distance-left:9pt;mso-wrap-distance-top:0;mso-wrap-distance-right:9pt;mso-wrap-distance-bottom:0;mso-position-horizontal:absolute;mso-position-horizontal-relative:text;mso-position-vertical:absolute;mso-position-vertical-relative:text" o:gfxdata="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">
+                <v:imagedata r:id="rId9" o:title=""/>
+              </v:shape>
+            </w:pict>
+          </mc:Fallback>
+        </mc:AlternateContent>
+      </w:r>
+      <w:r>
+        <w:rPr>
+          <w:rFonts w:ascii="Calibri" w:hAnsi="Calibri"/>
         </w:rPr>
         <w:t>Objective</w:t>
       </w:r>
@@ -156,6 +221,52 @@
       <w:r>
         <w:rPr>
           <w:rFonts w:ascii="Calibri" w:hAnsi="Calibri"/>
+          <w:noProof/>
+        </w:rPr>
+        <mc:AlternateContent>
+          <mc:Choice Requires="wpi">
+            <w:drawing>
+              <wp:anchor distT="0" distB="0" distL="114300" distR="114300" simplePos="0" relativeHeight="251660288" behindDoc="0" locked="0" layoutInCell="1" allowOverlap="1" wp14:anchorId="182E43E0" wp14:editId="1E64F4F2">
+                <wp:simplePos x="0" y="0"/>
+                <wp:positionH relativeFrom="column">
+                  <wp:posOffset>4128373</wp:posOffset>
+                </wp:positionH>
+                <wp:positionV relativeFrom="paragraph">
+                  <wp:posOffset>-24398</wp:posOffset>
+                </wp:positionV>
+                <wp:extent cx="2156760" cy="69120"/>
+                <wp:effectExtent l="38100" t="38100" r="53340" b="45720"/>
+                <wp:wrapNone/>
+                <wp:docPr id="2" name="Ink 2"/>
+                <wp:cNvGraphicFramePr/>
+                <a:graphic xmlns:a="http://schemas.openxmlformats.org/drawingml/2006/main">
+                  <a:graphicData uri="http://schemas.microsoft.com/office/word/2010/wordprocessingInk">
+                    <w14:contentPart bwMode="auto" r:id="rId10">
+                      <w14:nvContentPartPr>
+                        <w14:cNvContentPartPr/>
+                      </w14:nvContentPartPr>
+                      <w14:xfrm>
+                        <a:off x="0" y="0"/>
+                        <a:ext cx="2156760" cy="69120"/>
+                      </w14:xfrm>
+                    </w14:contentPart>
+                  </a:graphicData>
+                </a:graphic>
+              </wp:anchor>
+            </w:drawing>
+          </mc:Choice>
+          <mc:Fallback>
+            <w:pict>
+              <v:shape w14:anchorId="278E0C5F" id="Ink 2" o:spid="_x0000_s1026" type="#_x0000_t75" style="position:absolute;margin-left:324.35pt;margin-top:-2.6pt;width:171.2pt;height:6.9pt;z-index:251660288;visibility:visible;mso-wrap-style:square;mso-wrap-distance-left:9pt;mso-wrap-distance-top:0;mso-wrap-distance-right:9pt;mso-wrap-distance-bottom:0;mso-position-horizontal:absolute;mso-position-horizontal-relative:text;mso-position-vertical:absolute;mso-position-vertical-relative:text" o:gfxdata="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">
+                <v:imagedata r:id="rId11" o:title=""/>
+              </v:shape>
+            </w:pict>
+          </mc:Fallback>
+        </mc:AlternateContent>
+      </w:r>
+      <w:r>
+        <w:rPr>
+          <w:rFonts w:ascii="Calibri" w:hAnsi="Calibri"/>
         </w:rPr>
         <w:t>Specification:</w:t>
       </w:r>
@@ -184,24 +295,12 @@
         </w:rPr>
         <w:t xml:space="preserve"> on </w:t>
       </w:r>
-      <w:hyperlink r:id="rId8" w:history="1">
+      <w:hyperlink r:id="rId12" w:history="1">
         <w:r>
           <w:rPr>
             <w:rStyle w:val="Hyperlink"/>
           </w:rPr>
-          <w:t>Cyc</w:t>
-        </w:r>
-        <w:r>
-          <w:rPr>
-            <w:rStyle w:val="Hyperlink"/>
-          </w:rPr>
-          <w:t>l</w:t>
-        </w:r>
-        <w:r>
-          <w:rPr>
-            <w:rStyle w:val="Hyperlink"/>
-          </w:rPr>
-          <w:t>ic</w:t>
+          <w:t>Cyclic</w:t>
         </w:r>
       </w:hyperlink>
       <w:r>
@@ -235,6 +334,73 @@
         <w:rPr>
           <w:rFonts w:ascii="Calibri" w:hAnsi="Calibri"/>
           <w:b/>
+          <w:noProof/>
+          <w:u w:val="single"/>
+        </w:rPr>
+        <mc:AlternateContent>
+          <mc:Choice Requires="wpi">
+            <w:drawing>
+              <wp:anchor distT="0" distB="0" distL="114300" distR="114300" simplePos="0" relativeHeight="251665408" behindDoc="0" locked="0" layoutInCell="1" allowOverlap="1" wp14:anchorId="5ECB0852" wp14:editId="369E595C">
+                <wp:simplePos x="0" y="0"/>
+                <wp:positionH relativeFrom="column">
+                  <wp:posOffset>-121104</wp:posOffset>
+                </wp:positionH>
+                <wp:positionV relativeFrom="paragraph">
+                  <wp:posOffset>-17212</wp:posOffset>
+                </wp:positionV>
+                <wp:extent cx="566280" cy="331920"/>
+                <wp:effectExtent l="38100" t="38100" r="43815" b="49530"/>
+                <wp:wrapNone/>
+                <wp:docPr id="7" name="Ink 7"/>
+                <wp:cNvGraphicFramePr/>
+                <a:graphic xmlns:a="http://schemas.openxmlformats.org/drawingml/2006/main">
+                  <a:graphicData uri="http://schemas.microsoft.com/office/word/2010/wordprocessingInk">
+                    <w14:contentPart bwMode="auto" r:id="rId13">
+                      <w14:nvContentPartPr>
+                        <w14:cNvContentPartPr/>
+                      </w14:nvContentPartPr>
+                      <w14:xfrm>
+                        <a:off x="0" y="0"/>
+                        <a:ext cx="566280" cy="331920"/>
+                      </w14:xfrm>
+                    </w14:contentPart>
+                  </a:graphicData>
+                </a:graphic>
+              </wp:anchor>
+            </w:drawing>
+          </mc:Choice>
+          <mc:Fallback>
+            <w:pict>
+              <v:shapetype w14:anchorId="396850DE" id="_x0000_t75" coordsize="21600,21600" o:spt="75" o:preferrelative="t" path="m@4@5l@4@11@9@11@9@5xe" filled="f" stroked="f">
+                <v:stroke joinstyle="miter"/>
+                <v:formulas>
+                  <v:f eqn="if lineDrawn pixelLineWidth 0"/>
+                  <v:f eqn="sum @0 1 0"/>
+                  <v:f eqn="sum 0 0 @1"/>
+                  <v:f eqn="prod @2 1 2"/>
+                  <v:f eqn="prod @3 21600 pixelWidth"/>
+                  <v:f eqn="prod @3 21600 pixelHeight"/>
+                  <v:f eqn="sum @0 0 1"/>
+                  <v:f eqn="prod @6 1 2"/>
+                  <v:f eqn="prod @7 21600 pixelWidth"/>
+                  <v:f eqn="sum @8 21600 0"/>
+                  <v:f eqn="prod @7 21600 pixelHeight"/>
+                  <v:f eqn="sum @10 21600 0"/>
+                </v:formulas>
+                <v:path o:extrusionok="f" gradientshapeok="t" o:connecttype="rect"/>
+                <o:lock v:ext="edit" aspectratio="t"/>
+              </v:shapetype>
+              <v:shape id="Ink 7" o:spid="_x0000_s1026" type="#_x0000_t75" style="position:absolute;margin-left:-10.25pt;margin-top:-2.05pt;width:46.05pt;height:27.55pt;z-index:251665408;visibility:visible;mso-wrap-style:square;mso-wrap-distance-left:9pt;mso-wrap-distance-top:0;mso-wrap-distance-right:9pt;mso-wrap-distance-bottom:0;mso-position-horizontal:absolute;mso-position-horizontal-relative:text;mso-position-vertical:absolute;mso-position-vertical-relative:text" o:gfxdata="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">
+                <v:imagedata r:id="rId14" o:title=""/>
+              </v:shape>
+            </w:pict>
+          </mc:Fallback>
+        </mc:AlternateContent>
+      </w:r>
+      <w:r>
+        <w:rPr>
+          <w:rFonts w:ascii="Calibri" w:hAnsi="Calibri"/>
+          <w:b/>
           <w:u w:val="single"/>
         </w:rPr>
         <w:t>Step 1:</w:t>
@@ -254,19 +420,11 @@
           <w:rFonts w:ascii="Calibri" w:hAnsi="Calibri"/>
         </w:rPr>
       </w:pPr>
-      <w:proofErr w:type="gramStart"/>
-      <w:r>
-        <w:rPr>
-          <w:rFonts w:ascii="Calibri" w:hAnsi="Calibri"/>
-        </w:rPr>
-        <w:t>In order to</w:t>
-      </w:r>
-      <w:proofErr w:type="gramEnd"/>
-      <w:r>
-        <w:rPr>
-          <w:rFonts w:ascii="Calibri" w:hAnsi="Calibri"/>
-        </w:rPr>
-        <w:t xml:space="preserve"> create web applications and publish them online, you will need to download and install the following software</w:t>
+      <w:r>
+        <w:rPr>
+          <w:rFonts w:ascii="Calibri" w:hAnsi="Calibri"/>
+        </w:rPr>
+        <w:t>In order to create web applications and publish them online, you will need to download and install the following software</w:t>
       </w:r>
       <w:r>
         <w:rPr>
@@ -288,7 +446,52 @@
           <w:rFonts w:ascii="Calibri" w:hAnsi="Calibri"/>
         </w:rPr>
       </w:pPr>
-      <w:hyperlink r:id="rId9" w:history="1">
+      <w:r>
+        <w:rPr>
+          <w:noProof/>
+        </w:rPr>
+        <mc:AlternateContent>
+          <mc:Choice Requires="wpi">
+            <w:drawing>
+              <wp:anchor distT="0" distB="0" distL="114300" distR="114300" simplePos="0" relativeHeight="251661312" behindDoc="0" locked="0" layoutInCell="1" allowOverlap="1" wp14:anchorId="564EC799" wp14:editId="39A04715">
+                <wp:simplePos x="0" y="0"/>
+                <wp:positionH relativeFrom="column">
+                  <wp:posOffset>1849213</wp:posOffset>
+                </wp:positionH>
+                <wp:positionV relativeFrom="paragraph">
+                  <wp:posOffset>70652</wp:posOffset>
+                </wp:positionV>
+                <wp:extent cx="340920" cy="207000"/>
+                <wp:effectExtent l="38100" t="38100" r="40640" b="41275"/>
+                <wp:wrapNone/>
+                <wp:docPr id="3" name="Ink 3"/>
+                <wp:cNvGraphicFramePr/>
+                <a:graphic xmlns:a="http://schemas.openxmlformats.org/drawingml/2006/main">
+                  <a:graphicData uri="http://schemas.microsoft.com/office/word/2010/wordprocessingInk">
+                    <w14:contentPart bwMode="auto" r:id="rId15">
+                      <w14:nvContentPartPr>
+                        <w14:cNvContentPartPr/>
+                      </w14:nvContentPartPr>
+                      <w14:xfrm>
+                        <a:off x="0" y="0"/>
+                        <a:ext cx="340920" cy="207000"/>
+                      </w14:xfrm>
+                    </w14:contentPart>
+                  </a:graphicData>
+                </a:graphic>
+              </wp:anchor>
+            </w:drawing>
+          </mc:Choice>
+          <mc:Fallback>
+            <w:pict>
+              <v:shape w14:anchorId="535550F2" id="Ink 3" o:spid="_x0000_s1026" type="#_x0000_t75" style="position:absolute;margin-left:144.9pt;margin-top:4.85pt;width:28.3pt;height:17.75pt;z-index:251661312;visibility:visible;mso-wrap-style:square;mso-wrap-distance-left:9pt;mso-wrap-distance-top:0;mso-wrap-distance-right:9pt;mso-wrap-distance-bottom:0;mso-position-horizontal:absolute;mso-position-horizontal-relative:text;mso-position-vertical:absolute;mso-position-vertical-relative:text" o:gfxdata="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">
+                <v:imagedata r:id="rId16" o:title=""/>
+              </v:shape>
+            </w:pict>
+          </mc:Fallback>
+        </mc:AlternateContent>
+      </w:r>
+      <w:hyperlink r:id="rId17" w:history="1">
         <w:r>
           <w:rPr>
             <w:rStyle w:val="Hyperlink"/>
@@ -311,7 +514,52 @@
           <w:rFonts w:ascii="Calibri" w:hAnsi="Calibri"/>
         </w:rPr>
       </w:pPr>
-      <w:hyperlink r:id="rId10" w:history="1">
+      <w:r>
+        <w:rPr>
+          <w:noProof/>
+        </w:rPr>
+        <mc:AlternateContent>
+          <mc:Choice Requires="wpi">
+            <w:drawing>
+              <wp:anchor distT="0" distB="0" distL="114300" distR="114300" simplePos="0" relativeHeight="251662336" behindDoc="0" locked="0" layoutInCell="1" allowOverlap="1" wp14:anchorId="06AF0821" wp14:editId="4600DAA2">
+                <wp:simplePos x="0" y="0"/>
+                <wp:positionH relativeFrom="column">
+                  <wp:posOffset>1377973</wp:posOffset>
+                </wp:positionH>
+                <wp:positionV relativeFrom="paragraph">
+                  <wp:posOffset>42082</wp:posOffset>
+                </wp:positionV>
+                <wp:extent cx="248040" cy="90720"/>
+                <wp:effectExtent l="38100" t="38100" r="57150" b="43180"/>
+                <wp:wrapNone/>
+                <wp:docPr id="4" name="Ink 4"/>
+                <wp:cNvGraphicFramePr/>
+                <a:graphic xmlns:a="http://schemas.openxmlformats.org/drawingml/2006/main">
+                  <a:graphicData uri="http://schemas.microsoft.com/office/word/2010/wordprocessingInk">
+                    <w14:contentPart bwMode="auto" r:id="rId18">
+                      <w14:nvContentPartPr>
+                        <w14:cNvContentPartPr/>
+                      </w14:nvContentPartPr>
+                      <w14:xfrm>
+                        <a:off x="0" y="0"/>
+                        <a:ext cx="248040" cy="90720"/>
+                      </w14:xfrm>
+                    </w14:contentPart>
+                  </a:graphicData>
+                </a:graphic>
+              </wp:anchor>
+            </w:drawing>
+          </mc:Choice>
+          <mc:Fallback>
+            <w:pict>
+              <v:shape w14:anchorId="1C242A08" id="Ink 4" o:spid="_x0000_s1026" type="#_x0000_t75" style="position:absolute;margin-left:107.8pt;margin-top:2.6pt;width:20.95pt;height:8.6pt;z-index:251662336;visibility:visible;mso-wrap-style:square;mso-wrap-distance-left:9pt;mso-wrap-distance-top:0;mso-wrap-distance-right:9pt;mso-wrap-distance-bottom:0;mso-position-horizontal:absolute;mso-position-horizontal-relative:text;mso-position-vertical:absolute;mso-position-vertical-relative:text" o:gfxdata="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">
+                <v:imagedata r:id="rId19" o:title=""/>
+              </v:shape>
+            </w:pict>
+          </mc:Fallback>
+        </mc:AlternateContent>
+      </w:r>
+      <w:hyperlink r:id="rId20" w:history="1">
         <w:r>
           <w:rPr>
             <w:rStyle w:val="Hyperlink"/>
@@ -334,7 +582,52 @@
           <w:rFonts w:ascii="Calibri" w:hAnsi="Calibri"/>
         </w:rPr>
       </w:pPr>
-      <w:hyperlink r:id="rId11" w:history="1">
+      <w:r>
+        <w:rPr>
+          <w:noProof/>
+        </w:rPr>
+        <mc:AlternateContent>
+          <mc:Choice Requires="wpi">
+            <w:drawing>
+              <wp:anchor distT="0" distB="0" distL="114300" distR="114300" simplePos="0" relativeHeight="251663360" behindDoc="0" locked="0" layoutInCell="1" allowOverlap="1" wp14:anchorId="59BFECB0" wp14:editId="41045DA1">
+                <wp:simplePos x="0" y="0"/>
+                <wp:positionH relativeFrom="column">
+                  <wp:posOffset>1118773</wp:posOffset>
+                </wp:positionH>
+                <wp:positionV relativeFrom="paragraph">
+                  <wp:posOffset>91067</wp:posOffset>
+                </wp:positionV>
+                <wp:extent cx="278280" cy="151560"/>
+                <wp:effectExtent l="57150" t="38100" r="45720" b="58420"/>
+                <wp:wrapNone/>
+                <wp:docPr id="5" name="Ink 5"/>
+                <wp:cNvGraphicFramePr/>
+                <a:graphic xmlns:a="http://schemas.openxmlformats.org/drawingml/2006/main">
+                  <a:graphicData uri="http://schemas.microsoft.com/office/word/2010/wordprocessingInk">
+                    <w14:contentPart bwMode="auto" r:id="rId21">
+                      <w14:nvContentPartPr>
+                        <w14:cNvContentPartPr/>
+                      </w14:nvContentPartPr>
+                      <w14:xfrm>
+                        <a:off x="0" y="0"/>
+                        <a:ext cx="278280" cy="151560"/>
+                      </w14:xfrm>
+                    </w14:contentPart>
+                  </a:graphicData>
+                </a:graphic>
+              </wp:anchor>
+            </w:drawing>
+          </mc:Choice>
+          <mc:Fallback>
+            <w:pict>
+              <v:shape w14:anchorId="4A08BBCB" id="Ink 5" o:spid="_x0000_s1026" type="#_x0000_t75" style="position:absolute;margin-left:87.4pt;margin-top:6.45pt;width:23.3pt;height:13.35pt;z-index:251663360;visibility:visible;mso-wrap-style:square;mso-wrap-distance-left:9pt;mso-wrap-distance-top:0;mso-wrap-distance-right:9pt;mso-wrap-distance-bottom:0;mso-position-horizontal:absolute;mso-position-horizontal-relative:text;mso-position-vertical:absolute;mso-position-vertical-relative:text" o:gfxdata="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">
+                <v:imagedata r:id="rId22" o:title=""/>
+              </v:shape>
+            </w:pict>
+          </mc:Fallback>
+        </mc:AlternateContent>
+      </w:r>
+      <w:hyperlink r:id="rId23" w:history="1">
         <w:r>
           <w:rPr>
             <w:rStyle w:val="Hyperlink"/>
@@ -355,6 +648,54 @@
         <w:rPr>
           <w:rFonts w:ascii="Calibri" w:hAnsi="Calibri"/>
           <w:b/>
+          <w:noProof/>
+          <w:u w:val="single"/>
+        </w:rPr>
+        <mc:AlternateContent>
+          <mc:Choice Requires="wpi">
+            <w:drawing>
+              <wp:anchor distT="0" distB="0" distL="114300" distR="114300" simplePos="0" relativeHeight="251664384" behindDoc="0" locked="0" layoutInCell="1" allowOverlap="1" wp14:anchorId="01AB4004" wp14:editId="7A3B2225">
+                <wp:simplePos x="0" y="0"/>
+                <wp:positionH relativeFrom="column">
+                  <wp:posOffset>-113544</wp:posOffset>
+                </wp:positionH>
+                <wp:positionV relativeFrom="paragraph">
+                  <wp:posOffset>-106657</wp:posOffset>
+                </wp:positionV>
+                <wp:extent cx="473040" cy="496440"/>
+                <wp:effectExtent l="38100" t="38100" r="41910" b="56515"/>
+                <wp:wrapNone/>
+                <wp:docPr id="6" name="Ink 6"/>
+                <wp:cNvGraphicFramePr/>
+                <a:graphic xmlns:a="http://schemas.openxmlformats.org/drawingml/2006/main">
+                  <a:graphicData uri="http://schemas.microsoft.com/office/word/2010/wordprocessingInk">
+                    <w14:contentPart bwMode="auto" r:id="rId24">
+                      <w14:nvContentPartPr>
+                        <w14:cNvContentPartPr/>
+                      </w14:nvContentPartPr>
+                      <w14:xfrm>
+                        <a:off x="0" y="0"/>
+                        <a:ext cx="473040" cy="496440"/>
+                      </w14:xfrm>
+                    </w14:contentPart>
+                  </a:graphicData>
+                </a:graphic>
+              </wp:anchor>
+            </w:drawing>
+          </mc:Choice>
+          <mc:Fallback>
+            <w:pict>
+              <v:shape w14:anchorId="6562298F" id="Ink 6" o:spid="_x0000_s1026" type="#_x0000_t75" style="position:absolute;margin-left:-9.65pt;margin-top:-9.1pt;width:38.7pt;height:40.55pt;z-index:251664384;visibility:visible;mso-wrap-style:square;mso-wrap-distance-left:9pt;mso-wrap-distance-top:0;mso-wrap-distance-right:9pt;mso-wrap-distance-bottom:0;mso-position-horizontal:absolute;mso-position-horizontal-relative:text;mso-position-vertical:absolute;mso-position-vertical-relative:text" o:gfxdata="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">
+                <v:imagedata r:id="rId25" o:title=""/>
+              </v:shape>
+            </w:pict>
+          </mc:Fallback>
+        </mc:AlternateContent>
+      </w:r>
+      <w:r>
+        <w:rPr>
+          <w:rFonts w:ascii="Calibri" w:hAnsi="Calibri"/>
+          <w:b/>
           <w:u w:val="single"/>
         </w:rPr>
         <w:t>Step 2</w:t>
@@ -406,8 +747,8 @@
         </w:rPr>
         <w:t xml:space="preserve">" Guide available on the </w:t>
       </w:r>
-      <w:hyperlink r:id="rId12" w:history="1">
-        <w:hyperlink r:id="rId13" w:history="1">
+      <w:hyperlink r:id="rId26" w:history="1">
+        <w:hyperlink r:id="rId27" w:history="1">
           <w:r>
             <w:rPr>
               <w:rStyle w:val="Hyperlink"/>
@@ -419,22 +760,9 @@
             <w:rPr>
               <w:rStyle w:val="Hyperlink"/>
               <w:rFonts w:ascii="Calibri" w:hAnsi="Calibri"/>
+              <w:b/>
             </w:rPr>
-            <w:t>w</w:t>
-          </w:r>
-          <w:r>
-            <w:rPr>
-              <w:rStyle w:val="Hyperlink"/>
-              <w:rFonts w:ascii="Calibri" w:hAnsi="Calibri"/>
-            </w:rPr>
-            <w:t>e</w:t>
-          </w:r>
-          <w:r>
-            <w:rPr>
-              <w:rStyle w:val="Hyperlink"/>
-              <w:rFonts w:ascii="Calibri" w:hAnsi="Calibri"/>
-            </w:rPr>
-            <w:t>bsite</w:t>
+            <w:t>website</w:t>
           </w:r>
         </w:hyperlink>
       </w:hyperlink>
@@ -569,6 +897,52 @@
       <w:r>
         <w:rPr>
           <w:rFonts w:ascii="Calibri" w:hAnsi="Calibri"/>
+          <w:noProof/>
+        </w:rPr>
+        <mc:AlternateContent>
+          <mc:Choice Requires="wpi">
+            <w:drawing>
+              <wp:anchor distT="0" distB="0" distL="114300" distR="114300" simplePos="0" relativeHeight="251666432" behindDoc="0" locked="0" layoutInCell="1" allowOverlap="1" wp14:anchorId="58C931D0" wp14:editId="2EC9588E">
+                <wp:simplePos x="0" y="0"/>
+                <wp:positionH relativeFrom="column">
+                  <wp:posOffset>442296</wp:posOffset>
+                </wp:positionH>
+                <wp:positionV relativeFrom="paragraph">
+                  <wp:posOffset>-941</wp:posOffset>
+                </wp:positionV>
+                <wp:extent cx="2517480" cy="37800"/>
+                <wp:effectExtent l="0" t="38100" r="54610" b="57785"/>
+                <wp:wrapNone/>
+                <wp:docPr id="8" name="Ink 8"/>
+                <wp:cNvGraphicFramePr/>
+                <a:graphic xmlns:a="http://schemas.openxmlformats.org/drawingml/2006/main">
+                  <a:graphicData uri="http://schemas.microsoft.com/office/word/2010/wordprocessingInk">
+                    <w14:contentPart bwMode="auto" r:id="rId28">
+                      <w14:nvContentPartPr>
+                        <w14:cNvContentPartPr/>
+                      </w14:nvContentPartPr>
+                      <w14:xfrm>
+                        <a:off x="0" y="0"/>
+                        <a:ext cx="2517480" cy="37800"/>
+                      </w14:xfrm>
+                    </w14:contentPart>
+                  </a:graphicData>
+                </a:graphic>
+              </wp:anchor>
+            </w:drawing>
+          </mc:Choice>
+          <mc:Fallback>
+            <w:pict>
+              <v:shape w14:anchorId="61911680" id="Ink 8" o:spid="_x0000_s1026" type="#_x0000_t75" style="position:absolute;margin-left:34.15pt;margin-top:-.75pt;width:199.65pt;height:4.4pt;z-index:251666432;visibility:visible;mso-wrap-style:square;mso-wrap-distance-left:9pt;mso-wrap-distance-top:0;mso-wrap-distance-right:9pt;mso-wrap-distance-bottom:0;mso-position-horizontal:absolute;mso-position-horizontal-relative:text;mso-position-vertical:absolute;mso-position-vertical-relative:text" o:gfxdata="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">
+                <v:imagedata r:id="rId29" o:title=""/>
+              </v:shape>
+            </w:pict>
+          </mc:Fallback>
+        </mc:AlternateContent>
+      </w:r>
+      <w:r>
+        <w:rPr>
+          <w:rFonts w:ascii="Calibri" w:hAnsi="Calibri"/>
         </w:rPr>
         <w:t xml:space="preserve">Once you have completed the guide (Step 2), and have a simple "Hello World" app running on </w:t>
       </w:r>
@@ -582,7 +956,21 @@
         <w:rPr>
           <w:rFonts w:ascii="Calibri" w:hAnsi="Calibri"/>
         </w:rPr>
-        <w:t>, you must personalize the output:</w:t>
+        <w:t xml:space="preserve">, </w:t>
+      </w:r>
+      <w:bookmarkStart w:id="0" w:name="_GoBack"/>
+      <w:r>
+        <w:rPr>
+          <w:rFonts w:ascii="Calibri" w:hAnsi="Calibri"/>
+        </w:rPr>
+        <w:t>you must personalize the output</w:t>
+      </w:r>
+      <w:bookmarkEnd w:id="0"/>
+      <w:r>
+        <w:rPr>
+          <w:rFonts w:ascii="Calibri" w:hAnsi="Calibri"/>
+        </w:rPr>
+        <w:t>:</w:t>
       </w:r>
     </w:p>
     <w:p>
@@ -622,7 +1010,6 @@
         <w:t xml:space="preserve">, </w:t>
       </w:r>
       <w:proofErr w:type="spellStart"/>
-      <w:proofErr w:type="gramStart"/>
       <w:r>
         <w:rPr>
           <w:rFonts w:ascii="Calibri" w:hAnsi="Calibri"/>
@@ -630,7 +1017,6 @@
         <w:t>ie</w:t>
       </w:r>
       <w:proofErr w:type="spellEnd"/>
-      <w:proofErr w:type="gramEnd"/>
       <w:r>
         <w:rPr>
           <w:rFonts w:ascii="Calibri" w:hAnsi="Calibri"/>
@@ -649,12 +1035,14 @@
         </w:rPr>
         <w:t xml:space="preserve"> </w:t>
       </w:r>
+      <w:proofErr w:type="spellStart"/>
       <w:r>
         <w:rPr>
           <w:rFonts w:ascii="Calibri" w:hAnsi="Calibri"/>
         </w:rPr>
         <w:t>Shamas</w:t>
       </w:r>
+      <w:proofErr w:type="spellEnd"/>
       <w:r>
         <w:rPr>
           <w:rFonts w:ascii="Calibri" w:hAnsi="Calibri"/>
@@ -733,6 +1121,52 @@
       <w:r>
         <w:rPr>
           <w:rFonts w:ascii="Calibri" w:hAnsi="Calibri"/>
+          <w:noProof/>
+        </w:rPr>
+        <mc:AlternateContent>
+          <mc:Choice Requires="wpi">
+            <w:drawing>
+              <wp:anchor distT="0" distB="0" distL="114300" distR="114300" simplePos="0" relativeHeight="251667456" behindDoc="0" locked="0" layoutInCell="1" allowOverlap="1" wp14:anchorId="69E50157" wp14:editId="41A38EBB">
+                <wp:simplePos x="0" y="0"/>
+                <wp:positionH relativeFrom="column">
+                  <wp:posOffset>1678536</wp:posOffset>
+                </wp:positionH>
+                <wp:positionV relativeFrom="paragraph">
+                  <wp:posOffset>85990</wp:posOffset>
+                </wp:positionV>
+                <wp:extent cx="3424320" cy="139680"/>
+                <wp:effectExtent l="38100" t="38100" r="43180" b="51435"/>
+                <wp:wrapNone/>
+                <wp:docPr id="9" name="Ink 9"/>
+                <wp:cNvGraphicFramePr/>
+                <a:graphic xmlns:a="http://schemas.openxmlformats.org/drawingml/2006/main">
+                  <a:graphicData uri="http://schemas.microsoft.com/office/word/2010/wordprocessingInk">
+                    <w14:contentPart bwMode="auto" r:id="rId30">
+                      <w14:nvContentPartPr>
+                        <w14:cNvContentPartPr/>
+                      </w14:nvContentPartPr>
+                      <w14:xfrm>
+                        <a:off x="0" y="0"/>
+                        <a:ext cx="3424320" cy="139680"/>
+                      </w14:xfrm>
+                    </w14:contentPart>
+                  </a:graphicData>
+                </a:graphic>
+              </wp:anchor>
+            </w:drawing>
+          </mc:Choice>
+          <mc:Fallback>
+            <w:pict>
+              <v:shape w14:anchorId="041A42B8" id="Ink 9" o:spid="_x0000_s1026" type="#_x0000_t75" style="position:absolute;margin-left:131.45pt;margin-top:6.05pt;width:271.05pt;height:12.45pt;z-index:251667456;visibility:visible;mso-wrap-style:square;mso-wrap-distance-left:9pt;mso-wrap-distance-top:0;mso-wrap-distance-right:9pt;mso-wrap-distance-bottom:0;mso-position-horizontal:absolute;mso-position-horizontal-relative:text;mso-position-vertical:absolute;mso-position-vertical-relative:text" o:gfxdata="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">
+                <v:imagedata r:id="rId31" o:title=""/>
+              </v:shape>
+            </w:pict>
+          </mc:Fallback>
+        </mc:AlternateContent>
+      </w:r>
+      <w:r>
+        <w:rPr>
+          <w:rFonts w:ascii="Calibri" w:hAnsi="Calibri"/>
         </w:rPr>
         <w:t>Commit your c</w:t>
       </w:r>
@@ -772,6 +1206,52 @@
       <w:r>
         <w:rPr>
           <w:rFonts w:ascii="Calibri" w:hAnsi="Calibri"/>
+          <w:noProof/>
+        </w:rPr>
+        <mc:AlternateContent>
+          <mc:Choice Requires="wpi">
+            <w:drawing>
+              <wp:anchor distT="0" distB="0" distL="114300" distR="114300" simplePos="0" relativeHeight="251669504" behindDoc="0" locked="0" layoutInCell="1" allowOverlap="1" wp14:anchorId="2565CBC9" wp14:editId="6B1A6772">
+                <wp:simplePos x="0" y="0"/>
+                <wp:positionH relativeFrom="column">
+                  <wp:posOffset>4817016</wp:posOffset>
+                </wp:positionH>
+                <wp:positionV relativeFrom="paragraph">
+                  <wp:posOffset>156720</wp:posOffset>
+                </wp:positionV>
+                <wp:extent cx="395280" cy="360"/>
+                <wp:effectExtent l="57150" t="38100" r="43180" b="57150"/>
+                <wp:wrapNone/>
+                <wp:docPr id="11" name="Ink 11"/>
+                <wp:cNvGraphicFramePr/>
+                <a:graphic xmlns:a="http://schemas.openxmlformats.org/drawingml/2006/main">
+                  <a:graphicData uri="http://schemas.microsoft.com/office/word/2010/wordprocessingInk">
+                    <w14:contentPart bwMode="auto" r:id="rId32">
+                      <w14:nvContentPartPr>
+                        <w14:cNvContentPartPr/>
+                      </w14:nvContentPartPr>
+                      <w14:xfrm>
+                        <a:off x="0" y="0"/>
+                        <a:ext cx="395280" cy="360"/>
+                      </w14:xfrm>
+                    </w14:contentPart>
+                  </a:graphicData>
+                </a:graphic>
+              </wp:anchor>
+            </w:drawing>
+          </mc:Choice>
+          <mc:Fallback>
+            <w:pict>
+              <v:shape w14:anchorId="424DDA6B" id="Ink 11" o:spid="_x0000_s1026" type="#_x0000_t75" style="position:absolute;margin-left:378.6pt;margin-top:11.65pt;width:32.5pt;height:1.45pt;z-index:251669504;visibility:visible;mso-wrap-style:square;mso-wrap-distance-left:9pt;mso-wrap-distance-top:0;mso-wrap-distance-right:9pt;mso-wrap-distance-bottom:0;mso-position-horizontal:absolute;mso-position-horizontal-relative:text;mso-position-vertical:absolute;mso-position-vertical-relative:text" o:gfxdata="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">
+                <v:imagedata r:id="rId33" o:title=""/>
+              </v:shape>
+            </w:pict>
+          </mc:Fallback>
+        </mc:AlternateContent>
+      </w:r>
+      <w:r>
+        <w:rPr>
+          <w:rFonts w:ascii="Calibri" w:hAnsi="Calibri"/>
         </w:rPr>
         <w:t>C</w:t>
       </w:r>
@@ -825,7 +1305,6 @@
         <w:t xml:space="preserve"> describing your change, </w:t>
       </w:r>
       <w:proofErr w:type="spellStart"/>
-      <w:proofErr w:type="gramStart"/>
       <w:r>
         <w:rPr>
           <w:rFonts w:ascii="Calibri" w:hAnsi="Calibri"/>
@@ -833,7 +1312,6 @@
         <w:t>ie</w:t>
       </w:r>
       <w:proofErr w:type="spellEnd"/>
-      <w:proofErr w:type="gramEnd"/>
       <w:r>
         <w:rPr>
           <w:rFonts w:ascii="Calibri" w:hAnsi="Calibri"/>
@@ -856,6 +1334,52 @@
       <w:r>
         <w:rPr>
           <w:rFonts w:ascii="Calibri" w:hAnsi="Calibri"/>
+          <w:noProof/>
+        </w:rPr>
+        <mc:AlternateContent>
+          <mc:Choice Requires="wpi">
+            <w:drawing>
+              <wp:anchor distT="0" distB="0" distL="114300" distR="114300" simplePos="0" relativeHeight="251668480" behindDoc="0" locked="0" layoutInCell="1" allowOverlap="1" wp14:anchorId="0CD07103" wp14:editId="5EFAA90B">
+                <wp:simplePos x="0" y="0"/>
+                <wp:positionH relativeFrom="column">
+                  <wp:posOffset>5672736</wp:posOffset>
+                </wp:positionH>
+                <wp:positionV relativeFrom="paragraph">
+                  <wp:posOffset>9015</wp:posOffset>
+                </wp:positionV>
+                <wp:extent cx="831240" cy="14400"/>
+                <wp:effectExtent l="38100" t="38100" r="45085" b="43180"/>
+                <wp:wrapNone/>
+                <wp:docPr id="10" name="Ink 10"/>
+                <wp:cNvGraphicFramePr/>
+                <a:graphic xmlns:a="http://schemas.openxmlformats.org/drawingml/2006/main">
+                  <a:graphicData uri="http://schemas.microsoft.com/office/word/2010/wordprocessingInk">
+                    <w14:contentPart bwMode="auto" r:id="rId34">
+                      <w14:nvContentPartPr>
+                        <w14:cNvContentPartPr/>
+                      </w14:nvContentPartPr>
+                      <w14:xfrm>
+                        <a:off x="0" y="0"/>
+                        <a:ext cx="831240" cy="14400"/>
+                      </w14:xfrm>
+                    </w14:contentPart>
+                  </a:graphicData>
+                </a:graphic>
+              </wp:anchor>
+            </w:drawing>
+          </mc:Choice>
+          <mc:Fallback>
+            <w:pict>
+              <v:shape w14:anchorId="2261AB2D" id="Ink 10" o:spid="_x0000_s1026" type="#_x0000_t75" style="position:absolute;margin-left:445.95pt;margin-top:0;width:66.85pt;height:2.55pt;z-index:251668480;visibility:visible;mso-wrap-style:square;mso-wrap-distance-left:9pt;mso-wrap-distance-top:0;mso-wrap-distance-right:9pt;mso-wrap-distance-bottom:0;mso-position-horizontal:absolute;mso-position-horizontal-relative:text;mso-position-vertical:absolute;mso-position-vertical-relative:text" o:gfxdata="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">
+                <v:imagedata r:id="rId35" o:title=""/>
+              </v:shape>
+            </w:pict>
+          </mc:Fallback>
+        </mc:AlternateContent>
+      </w:r>
+      <w:r>
+        <w:rPr>
+          <w:rFonts w:ascii="Calibri" w:hAnsi="Calibri"/>
         </w:rPr>
         <w:t>Click the checkmark above the message box to commit your changes.</w:t>
       </w:r>
@@ -875,6 +1399,98 @@
       <w:r>
         <w:rPr>
           <w:rFonts w:ascii="Calibri" w:hAnsi="Calibri"/>
+          <w:noProof/>
+        </w:rPr>
+        <mc:AlternateContent>
+          <mc:Choice Requires="wpi">
+            <w:drawing>
+              <wp:anchor distT="0" distB="0" distL="114300" distR="114300" simplePos="0" relativeHeight="251676672" behindDoc="0" locked="0" layoutInCell="1" allowOverlap="1" wp14:anchorId="2D636BFC" wp14:editId="7A69C69D">
+                <wp:simplePos x="0" y="0"/>
+                <wp:positionH relativeFrom="column">
+                  <wp:posOffset>647395</wp:posOffset>
+                </wp:positionH>
+                <wp:positionV relativeFrom="paragraph">
+                  <wp:posOffset>-204699</wp:posOffset>
+                </wp:positionV>
+                <wp:extent cx="2480158" cy="522720"/>
+                <wp:effectExtent l="57150" t="38100" r="0" b="48895"/>
+                <wp:wrapNone/>
+                <wp:docPr id="18" name="Ink 18"/>
+                <wp:cNvGraphicFramePr/>
+                <a:graphic xmlns:a="http://schemas.openxmlformats.org/drawingml/2006/main">
+                  <a:graphicData uri="http://schemas.microsoft.com/office/word/2010/wordprocessingInk">
+                    <w14:contentPart bwMode="auto" r:id="rId36">
+                      <w14:nvContentPartPr>
+                        <w14:cNvContentPartPr/>
+                      </w14:nvContentPartPr>
+                      <w14:xfrm>
+                        <a:off x="0" y="0"/>
+                        <a:ext cx="2480158" cy="522720"/>
+                      </w14:xfrm>
+                    </w14:contentPart>
+                  </a:graphicData>
+                </a:graphic>
+              </wp:anchor>
+            </w:drawing>
+          </mc:Choice>
+          <mc:Fallback>
+            <w:pict>
+              <v:shape w14:anchorId="38C911F8" id="Ink 18" o:spid="_x0000_s1026" type="#_x0000_t75" style="position:absolute;margin-left:50.3pt;margin-top:-16.8pt;width:196.75pt;height:42.55pt;z-index:251676672;visibility:visible;mso-wrap-style:square;mso-wrap-distance-left:9pt;mso-wrap-distance-top:0;mso-wrap-distance-right:9pt;mso-wrap-distance-bottom:0;mso-position-horizontal:absolute;mso-position-horizontal-relative:text;mso-position-vertical:absolute;mso-position-vertical-relative:text" o:gfxdata="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">
+                <v:imagedata r:id="rId37" o:title=""/>
+              </v:shape>
+            </w:pict>
+          </mc:Fallback>
+        </mc:AlternateContent>
+      </w:r>
+      <w:r>
+        <w:rPr>
+          <w:rFonts w:ascii="Calibri" w:hAnsi="Calibri"/>
+          <w:noProof/>
+        </w:rPr>
+        <mc:AlternateContent>
+          <mc:Choice Requires="wpi">
+            <w:drawing>
+              <wp:anchor distT="0" distB="0" distL="114300" distR="114300" simplePos="0" relativeHeight="251670528" behindDoc="0" locked="0" layoutInCell="1" allowOverlap="1" wp14:anchorId="7CF43724" wp14:editId="64EB6573">
+                <wp:simplePos x="0" y="0"/>
+                <wp:positionH relativeFrom="column">
+                  <wp:posOffset>4414176</wp:posOffset>
+                </wp:positionH>
+                <wp:positionV relativeFrom="paragraph">
+                  <wp:posOffset>14585</wp:posOffset>
+                </wp:positionV>
+                <wp:extent cx="983520" cy="360"/>
+                <wp:effectExtent l="38100" t="38100" r="45720" b="57150"/>
+                <wp:wrapNone/>
+                <wp:docPr id="12" name="Ink 12"/>
+                <wp:cNvGraphicFramePr/>
+                <a:graphic xmlns:a="http://schemas.openxmlformats.org/drawingml/2006/main">
+                  <a:graphicData uri="http://schemas.microsoft.com/office/word/2010/wordprocessingInk">
+                    <w14:contentPart bwMode="auto" r:id="rId38">
+                      <w14:nvContentPartPr>
+                        <w14:cNvContentPartPr/>
+                      </w14:nvContentPartPr>
+                      <w14:xfrm>
+                        <a:off x="0" y="0"/>
+                        <a:ext cx="983520" cy="360"/>
+                      </w14:xfrm>
+                    </w14:contentPart>
+                  </a:graphicData>
+                </a:graphic>
+              </wp:anchor>
+            </w:drawing>
+          </mc:Choice>
+          <mc:Fallback>
+            <w:pict>
+              <v:shape w14:anchorId="09F06A81" id="Ink 12" o:spid="_x0000_s1026" type="#_x0000_t75" style="position:absolute;margin-left:346.85pt;margin-top:.45pt;width:78.9pt;height:1.45pt;z-index:251670528;visibility:visible;mso-wrap-style:square;mso-wrap-distance-left:9pt;mso-wrap-distance-top:0;mso-wrap-distance-right:9pt;mso-wrap-distance-bottom:0;mso-position-horizontal:absolute;mso-position-horizontal-relative:text;mso-position-vertical:absolute;mso-position-vertical-relative:text" o:gfxdata="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">
+                <v:imagedata r:id="rId39" o:title=""/>
+              </v:shape>
+            </w:pict>
+          </mc:Fallback>
+        </mc:AlternateContent>
+      </w:r>
+      <w:r>
+        <w:rPr>
+          <w:rFonts w:ascii="Calibri" w:hAnsi="Calibri"/>
         </w:rPr>
         <w:t xml:space="preserve">Push your changes to </w:t>
       </w:r>
@@ -896,7 +1512,7 @@
         </w:rPr>
         <w:t xml:space="preserve">following the instructions on the </w:t>
       </w:r>
-      <w:hyperlink r:id="rId14" w:history="1">
+      <w:hyperlink r:id="rId40" w:history="1">
         <w:r>
           <w:rPr>
             <w:rStyle w:val="Hyperlink"/>
@@ -946,8 +1562,54 @@
       <w:r>
         <w:rPr>
           <w:rFonts w:ascii="Calibri" w:hAnsi="Calibri"/>
+          <w:noProof/>
         </w:rPr>
         <w:lastRenderedPageBreak/>
+        <mc:AlternateContent>
+          <mc:Choice Requires="wpi">
+            <w:drawing>
+              <wp:anchor distT="0" distB="0" distL="114300" distR="114300" simplePos="0" relativeHeight="251677696" behindDoc="0" locked="0" layoutInCell="1" allowOverlap="1" wp14:anchorId="7FF6AA47" wp14:editId="07FE05A7">
+                <wp:simplePos x="0" y="0"/>
+                <wp:positionH relativeFrom="column">
+                  <wp:posOffset>-186984</wp:posOffset>
+                </wp:positionH>
+                <wp:positionV relativeFrom="paragraph">
+                  <wp:posOffset>77213</wp:posOffset>
+                </wp:positionV>
+                <wp:extent cx="815040" cy="527400"/>
+                <wp:effectExtent l="57150" t="38100" r="42545" b="44450"/>
+                <wp:wrapNone/>
+                <wp:docPr id="19" name="Ink 19"/>
+                <wp:cNvGraphicFramePr/>
+                <a:graphic xmlns:a="http://schemas.openxmlformats.org/drawingml/2006/main">
+                  <a:graphicData uri="http://schemas.microsoft.com/office/word/2010/wordprocessingInk">
+                    <w14:contentPart bwMode="auto" r:id="rId41">
+                      <w14:nvContentPartPr>
+                        <w14:cNvContentPartPr/>
+                      </w14:nvContentPartPr>
+                      <w14:xfrm>
+                        <a:off x="0" y="0"/>
+                        <a:ext cx="815040" cy="527400"/>
+                      </w14:xfrm>
+                    </w14:contentPart>
+                  </a:graphicData>
+                </a:graphic>
+              </wp:anchor>
+            </w:drawing>
+          </mc:Choice>
+          <mc:Fallback>
+            <w:pict>
+              <v:shape w14:anchorId="7B162C37" id="Ink 19" o:spid="_x0000_s1026" type="#_x0000_t75" style="position:absolute;margin-left:-15.4pt;margin-top:5.4pt;width:65.6pt;height:42.95pt;z-index:251677696;visibility:visible;mso-wrap-style:square;mso-wrap-distance-left:9pt;mso-wrap-distance-top:0;mso-wrap-distance-right:9pt;mso-wrap-distance-bottom:0;mso-position-horizontal:absolute;mso-position-horizontal-relative:text;mso-position-vertical:absolute;mso-position-vertical-relative:text" o:gfxdata="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">
+                <v:imagedata r:id="rId42" o:title=""/>
+              </v:shape>
+            </w:pict>
+          </mc:Fallback>
+        </mc:AlternateContent>
+      </w:r>
+      <w:r>
+        <w:rPr>
+          <w:rFonts w:ascii="Calibri" w:hAnsi="Calibri"/>
+        </w:rPr>
         <w:t>Assignment</w:t>
       </w:r>
       <w:r>
@@ -1208,6 +1870,52 @@
       <w:r>
         <w:rPr>
           <w:rFonts w:ascii="Calibri" w:hAnsi="Calibri"/>
+          <w:noProof/>
+        </w:rPr>
+        <mc:AlternateContent>
+          <mc:Choice Requires="wpi">
+            <w:drawing>
+              <wp:anchor distT="0" distB="0" distL="114300" distR="114300" simplePos="0" relativeHeight="251680768" behindDoc="0" locked="0" layoutInCell="1" allowOverlap="1" wp14:anchorId="79418705" wp14:editId="0DD5F910">
+                <wp:simplePos x="0" y="0"/>
+                <wp:positionH relativeFrom="column">
+                  <wp:posOffset>-54864</wp:posOffset>
+                </wp:positionH>
+                <wp:positionV relativeFrom="paragraph">
+                  <wp:posOffset>-356</wp:posOffset>
+                </wp:positionV>
+                <wp:extent cx="635635" cy="695650"/>
+                <wp:effectExtent l="38100" t="38100" r="50165" b="47625"/>
+                <wp:wrapNone/>
+                <wp:docPr id="22" name="Ink 22"/>
+                <wp:cNvGraphicFramePr/>
+                <a:graphic xmlns:a="http://schemas.openxmlformats.org/drawingml/2006/main">
+                  <a:graphicData uri="http://schemas.microsoft.com/office/word/2010/wordprocessingInk">
+                    <w14:contentPart bwMode="auto" r:id="rId43">
+                      <w14:nvContentPartPr>
+                        <w14:cNvContentPartPr/>
+                      </w14:nvContentPartPr>
+                      <w14:xfrm>
+                        <a:off x="0" y="0"/>
+                        <a:ext cx="635635" cy="695650"/>
+                      </w14:xfrm>
+                    </w14:contentPart>
+                  </a:graphicData>
+                </a:graphic>
+              </wp:anchor>
+            </w:drawing>
+          </mc:Choice>
+          <mc:Fallback>
+            <w:pict>
+              <v:shape w14:anchorId="2187D428" id="Ink 22" o:spid="_x0000_s1026" type="#_x0000_t75" style="position:absolute;margin-left:-5pt;margin-top:-.75pt;width:51.45pt;height:56.2pt;z-index:251680768;visibility:visible;mso-wrap-style:square;mso-wrap-distance-left:9pt;mso-wrap-distance-top:0;mso-wrap-distance-right:9pt;mso-wrap-distance-bottom:0;mso-position-horizontal:absolute;mso-position-horizontal-relative:text;mso-position-vertical:absolute;mso-position-vertical-relative:text" o:gfxdata="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">
+                <v:imagedata r:id="rId44" o:title=""/>
+              </v:shape>
+            </w:pict>
+          </mc:Fallback>
+        </mc:AlternateContent>
+      </w:r>
+      <w:r>
+        <w:rPr>
+          <w:rFonts w:ascii="Calibri" w:hAnsi="Calibri"/>
         </w:rPr>
         <w:t xml:space="preserve">Compress (.zip) the files in your Visual Studio working directory (this is the folder that you opened in Visual Studio – it should contain a </w:t>
       </w:r>
@@ -1364,6 +2072,53 @@
         <w:rPr>
           <w:rFonts w:ascii="Calibri" w:hAnsi="Calibri"/>
           <w:b/>
+          <w:noProof/>
+        </w:rPr>
+        <mc:AlternateContent>
+          <mc:Choice Requires="wpi">
+            <w:drawing>
+              <wp:anchor distT="0" distB="0" distL="114300" distR="114300" simplePos="0" relativeHeight="251686912" behindDoc="0" locked="0" layoutInCell="1" allowOverlap="1" wp14:anchorId="3B493A0E" wp14:editId="1621B092">
+                <wp:simplePos x="0" y="0"/>
+                <wp:positionH relativeFrom="column">
+                  <wp:posOffset>171907</wp:posOffset>
+                </wp:positionH>
+                <wp:positionV relativeFrom="paragraph">
+                  <wp:posOffset>38506</wp:posOffset>
+                </wp:positionV>
+                <wp:extent cx="1619280" cy="288925"/>
+                <wp:effectExtent l="38100" t="38100" r="0" b="53975"/>
+                <wp:wrapNone/>
+                <wp:docPr id="28" name="Ink 28"/>
+                <wp:cNvGraphicFramePr/>
+                <a:graphic xmlns:a="http://schemas.openxmlformats.org/drawingml/2006/main">
+                  <a:graphicData uri="http://schemas.microsoft.com/office/word/2010/wordprocessingInk">
+                    <w14:contentPart bwMode="auto" r:id="rId45">
+                      <w14:nvContentPartPr>
+                        <w14:cNvContentPartPr/>
+                      </w14:nvContentPartPr>
+                      <w14:xfrm>
+                        <a:off x="0" y="0"/>
+                        <a:ext cx="1619280" cy="288925"/>
+                      </w14:xfrm>
+                    </w14:contentPart>
+                  </a:graphicData>
+                </a:graphic>
+              </wp:anchor>
+            </w:drawing>
+          </mc:Choice>
+          <mc:Fallback>
+            <w:pict>
+              <v:shape w14:anchorId="088007B7" id="Ink 28" o:spid="_x0000_s1026" type="#_x0000_t75" style="position:absolute;margin-left:12.85pt;margin-top:2.35pt;width:128.9pt;height:24.15pt;z-index:251686912;visibility:visible;mso-wrap-style:square;mso-wrap-distance-left:9pt;mso-wrap-distance-top:0;mso-wrap-distance-right:9pt;mso-wrap-distance-bottom:0;mso-position-horizontal:absolute;mso-position-horizontal-relative:text;mso-position-vertical:absolute;mso-position-vertical-relative:text" o:gfxdata="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">
+                <v:imagedata r:id="rId46" o:title=""/>
+              </v:shape>
+            </w:pict>
+          </mc:Fallback>
+        </mc:AlternateContent>
+      </w:r>
+      <w:r>
+        <w:rPr>
+          <w:rFonts w:ascii="Calibri" w:hAnsi="Calibri"/>
+          <w:b/>
         </w:rPr>
         <w:t>NO LATE SUBMISSIONS</w:t>
       </w:r>
@@ -1426,6 +2181,144 @@
       <w:r>
         <w:rPr>
           <w:rFonts w:ascii="Calibri" w:hAnsi="Calibri"/>
+          <w:noProof/>
+        </w:rPr>
+        <mc:AlternateContent>
+          <mc:Choice Requires="wpi">
+            <w:drawing>
+              <wp:anchor distT="0" distB="0" distL="114300" distR="114300" simplePos="0" relativeHeight="251691008" behindDoc="0" locked="0" layoutInCell="1" allowOverlap="1" wp14:anchorId="7DBA1CBB" wp14:editId="6945C5EC">
+                <wp:simplePos x="0" y="0"/>
+                <wp:positionH relativeFrom="column">
+                  <wp:posOffset>1173816</wp:posOffset>
+                </wp:positionH>
+                <wp:positionV relativeFrom="paragraph">
+                  <wp:posOffset>398204</wp:posOffset>
+                </wp:positionV>
+                <wp:extent cx="1154880" cy="34200"/>
+                <wp:effectExtent l="38100" t="38100" r="45720" b="42545"/>
+                <wp:wrapNone/>
+                <wp:docPr id="32" name="Ink 32"/>
+                <wp:cNvGraphicFramePr/>
+                <a:graphic xmlns:a="http://schemas.openxmlformats.org/drawingml/2006/main">
+                  <a:graphicData uri="http://schemas.microsoft.com/office/word/2010/wordprocessingInk">
+                    <w14:contentPart bwMode="auto" r:id="rId47">
+                      <w14:nvContentPartPr>
+                        <w14:cNvContentPartPr/>
+                      </w14:nvContentPartPr>
+                      <w14:xfrm>
+                        <a:off x="0" y="0"/>
+                        <a:ext cx="1154880" cy="34200"/>
+                      </w14:xfrm>
+                    </w14:contentPart>
+                  </a:graphicData>
+                </a:graphic>
+              </wp:anchor>
+            </w:drawing>
+          </mc:Choice>
+          <mc:Fallback>
+            <w:pict>
+              <v:shape w14:anchorId="475A915B" id="Ink 32" o:spid="_x0000_s1026" type="#_x0000_t75" style="position:absolute;margin-left:91.75pt;margin-top:30.65pt;width:92.35pt;height:4.15pt;z-index:251691008;visibility:visible;mso-wrap-style:square;mso-wrap-distance-left:9pt;mso-wrap-distance-top:0;mso-wrap-distance-right:9pt;mso-wrap-distance-bottom:0;mso-position-horizontal:absolute;mso-position-horizontal-relative:text;mso-position-vertical:absolute;mso-position-vertical-relative:text" o:gfxdata="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">
+                <v:imagedata r:id="rId48" o:title=""/>
+              </v:shape>
+            </w:pict>
+          </mc:Fallback>
+        </mc:AlternateContent>
+      </w:r>
+      <w:r>
+        <w:rPr>
+          <w:rFonts w:ascii="Calibri" w:hAnsi="Calibri"/>
+          <w:noProof/>
+        </w:rPr>
+        <mc:AlternateContent>
+          <mc:Choice Requires="wpi">
+            <w:drawing>
+              <wp:anchor distT="0" distB="0" distL="114300" distR="114300" simplePos="0" relativeHeight="251689984" behindDoc="0" locked="0" layoutInCell="1" allowOverlap="1" wp14:anchorId="3DACF464" wp14:editId="1EF8E6E6">
+                <wp:simplePos x="0" y="0"/>
+                <wp:positionH relativeFrom="column">
+                  <wp:posOffset>1876349</wp:posOffset>
+                </wp:positionH>
+                <wp:positionV relativeFrom="paragraph">
+                  <wp:posOffset>139522</wp:posOffset>
+                </wp:positionV>
+                <wp:extent cx="4690339" cy="133647"/>
+                <wp:effectExtent l="57150" t="38100" r="15240" b="57150"/>
+                <wp:wrapNone/>
+                <wp:docPr id="31" name="Ink 31"/>
+                <wp:cNvGraphicFramePr/>
+                <a:graphic xmlns:a="http://schemas.openxmlformats.org/drawingml/2006/main">
+                  <a:graphicData uri="http://schemas.microsoft.com/office/word/2010/wordprocessingInk">
+                    <w14:contentPart bwMode="auto" r:id="rId49">
+                      <w14:nvContentPartPr>
+                        <w14:cNvContentPartPr/>
+                      </w14:nvContentPartPr>
+                      <w14:xfrm>
+                        <a:off x="0" y="0"/>
+                        <a:ext cx="4690339" cy="133647"/>
+                      </w14:xfrm>
+                    </w14:contentPart>
+                  </a:graphicData>
+                </a:graphic>
+              </wp:anchor>
+            </w:drawing>
+          </mc:Choice>
+          <mc:Fallback>
+            <w:pict>
+              <v:shape w14:anchorId="1C227D92" id="Ink 31" o:spid="_x0000_s1026" type="#_x0000_t75" style="position:absolute;margin-left:147.05pt;margin-top:10.3pt;width:370.7pt;height:11.9pt;z-index:251689984;visibility:visible;mso-wrap-style:square;mso-wrap-distance-left:9pt;mso-wrap-distance-top:0;mso-wrap-distance-right:9pt;mso-wrap-distance-bottom:0;mso-position-horizontal:absolute;mso-position-horizontal-relative:text;mso-position-vertical:absolute;mso-position-vertical-relative:text" o:gfxdata="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">
+                <v:imagedata r:id="rId50" o:title=""/>
+              </v:shape>
+            </w:pict>
+          </mc:Fallback>
+        </mc:AlternateContent>
+      </w:r>
+      <w:r>
+        <w:rPr>
+          <w:rFonts w:ascii="Calibri" w:hAnsi="Calibri"/>
+          <w:noProof/>
+        </w:rPr>
+        <mc:AlternateContent>
+          <mc:Choice Requires="wpi">
+            <w:drawing>
+              <wp:anchor distT="0" distB="0" distL="114300" distR="114300" simplePos="0" relativeHeight="251682816" behindDoc="0" locked="0" layoutInCell="1" allowOverlap="1" wp14:anchorId="4A660B00" wp14:editId="2DC13FF7">
+                <wp:simplePos x="0" y="0"/>
+                <wp:positionH relativeFrom="column">
+                  <wp:posOffset>149616</wp:posOffset>
+                </wp:positionH>
+                <wp:positionV relativeFrom="paragraph">
+                  <wp:posOffset>56924</wp:posOffset>
+                </wp:positionV>
+                <wp:extent cx="239760" cy="267840"/>
+                <wp:effectExtent l="38100" t="57150" r="46355" b="56515"/>
+                <wp:wrapNone/>
+                <wp:docPr id="24" name="Ink 24"/>
+                <wp:cNvGraphicFramePr/>
+                <a:graphic xmlns:a="http://schemas.openxmlformats.org/drawingml/2006/main">
+                  <a:graphicData uri="http://schemas.microsoft.com/office/word/2010/wordprocessingInk">
+                    <w14:contentPart bwMode="auto" r:id="rId51">
+                      <w14:nvContentPartPr>
+                        <w14:cNvContentPartPr/>
+                      </w14:nvContentPartPr>
+                      <w14:xfrm>
+                        <a:off x="0" y="0"/>
+                        <a:ext cx="239760" cy="267840"/>
+                      </w14:xfrm>
+                    </w14:contentPart>
+                  </a:graphicData>
+                </a:graphic>
+              </wp:anchor>
+            </w:drawing>
+          </mc:Choice>
+          <mc:Fallback>
+            <w:pict>
+              <v:shape w14:anchorId="1C49EA36" id="Ink 24" o:spid="_x0000_s1026" type="#_x0000_t75" style="position:absolute;margin-left:11.1pt;margin-top:3.8pt;width:20.3pt;height:22.55pt;z-index:251682816;visibility:visible;mso-wrap-style:square;mso-wrap-distance-left:9pt;mso-wrap-distance-top:0;mso-wrap-distance-right:9pt;mso-wrap-distance-bottom:0;mso-position-horizontal:absolute;mso-position-horizontal-relative:text;mso-position-vertical:absolute;mso-position-vertical-relative:text" o:gfxdata="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">
+                <v:imagedata r:id="rId52" o:title=""/>
+              </v:shape>
+            </w:pict>
+          </mc:Fallback>
+        </mc:AlternateContent>
+      </w:r>
+      <w:r>
+        <w:rPr>
+          <w:rFonts w:ascii="Calibri" w:hAnsi="Calibri"/>
         </w:rPr>
         <w:t>Submitted assignments </w:t>
       </w:r>
@@ -1482,6 +2375,98 @@
           <w:rFonts w:ascii="Calibri" w:hAnsi="Calibri"/>
         </w:rPr>
       </w:pPr>
+      <w:r>
+        <w:rPr>
+          <w:rFonts w:ascii="Calibri" w:hAnsi="Calibri"/>
+          <w:noProof/>
+        </w:rPr>
+        <mc:AlternateContent>
+          <mc:Choice Requires="wpi">
+            <w:drawing>
+              <wp:anchor distT="0" distB="0" distL="114300" distR="114300" simplePos="0" relativeHeight="251684864" behindDoc="0" locked="0" layoutInCell="1" allowOverlap="1" wp14:anchorId="199B6AE7" wp14:editId="4C298B6E">
+                <wp:simplePos x="0" y="0"/>
+                <wp:positionH relativeFrom="column">
+                  <wp:posOffset>1129896</wp:posOffset>
+                </wp:positionH>
+                <wp:positionV relativeFrom="paragraph">
+                  <wp:posOffset>145239</wp:posOffset>
+                </wp:positionV>
+                <wp:extent cx="1006560" cy="96480"/>
+                <wp:effectExtent l="38100" t="38100" r="41275" b="56515"/>
+                <wp:wrapNone/>
+                <wp:docPr id="26" name="Ink 26"/>
+                <wp:cNvGraphicFramePr/>
+                <a:graphic xmlns:a="http://schemas.openxmlformats.org/drawingml/2006/main">
+                  <a:graphicData uri="http://schemas.microsoft.com/office/word/2010/wordprocessingInk">
+                    <w14:contentPart bwMode="auto" r:id="rId53">
+                      <w14:nvContentPartPr>
+                        <w14:cNvContentPartPr/>
+                      </w14:nvContentPartPr>
+                      <w14:xfrm>
+                        <a:off x="0" y="0"/>
+                        <a:ext cx="1006560" cy="96480"/>
+                      </w14:xfrm>
+                    </w14:contentPart>
+                  </a:graphicData>
+                </a:graphic>
+              </wp:anchor>
+            </w:drawing>
+          </mc:Choice>
+          <mc:Fallback>
+            <w:pict>
+              <v:shape w14:anchorId="7508E27E" id="Ink 26" o:spid="_x0000_s1026" type="#_x0000_t75" style="position:absolute;margin-left:88.25pt;margin-top:10.75pt;width:80.65pt;height:9.05pt;z-index:251684864;visibility:visible;mso-wrap-style:square;mso-wrap-distance-left:9pt;mso-wrap-distance-top:0;mso-wrap-distance-right:9pt;mso-wrap-distance-bottom:0;mso-position-horizontal:absolute;mso-position-horizontal-relative:text;mso-position-vertical:absolute;mso-position-vertical-relative:text" o:gfxdata="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">
+                <v:imagedata r:id="rId54" o:title=""/>
+              </v:shape>
+            </w:pict>
+          </mc:Fallback>
+        </mc:AlternateContent>
+      </w:r>
+      <w:r>
+        <w:rPr>
+          <w:rFonts w:ascii="Calibri" w:hAnsi="Calibri"/>
+          <w:noProof/>
+        </w:rPr>
+        <mc:AlternateContent>
+          <mc:Choice Requires="wpi">
+            <w:drawing>
+              <wp:anchor distT="0" distB="0" distL="114300" distR="114300" simplePos="0" relativeHeight="251683840" behindDoc="0" locked="0" layoutInCell="1" allowOverlap="1" wp14:anchorId="5DD00CFE" wp14:editId="3EBABA0E">
+                <wp:simplePos x="0" y="0"/>
+                <wp:positionH relativeFrom="column">
+                  <wp:posOffset>39816</wp:posOffset>
+                </wp:positionH>
+                <wp:positionV relativeFrom="paragraph">
+                  <wp:posOffset>4119</wp:posOffset>
+                </wp:positionV>
+                <wp:extent cx="340560" cy="271080"/>
+                <wp:effectExtent l="38100" t="57150" r="40640" b="53340"/>
+                <wp:wrapNone/>
+                <wp:docPr id="25" name="Ink 25"/>
+                <wp:cNvGraphicFramePr/>
+                <a:graphic xmlns:a="http://schemas.openxmlformats.org/drawingml/2006/main">
+                  <a:graphicData uri="http://schemas.microsoft.com/office/word/2010/wordprocessingInk">
+                    <w14:contentPart bwMode="auto" r:id="rId55">
+                      <w14:nvContentPartPr>
+                        <w14:cNvContentPartPr/>
+                      </w14:nvContentPartPr>
+                      <w14:xfrm>
+                        <a:off x="0" y="0"/>
+                        <a:ext cx="340560" cy="271080"/>
+                      </w14:xfrm>
+                    </w14:contentPart>
+                  </a:graphicData>
+                </a:graphic>
+              </wp:anchor>
+            </w:drawing>
+          </mc:Choice>
+          <mc:Fallback>
+            <w:pict>
+              <v:shape w14:anchorId="5515D3FF" id="Ink 25" o:spid="_x0000_s1026" type="#_x0000_t75" style="position:absolute;margin-left:2.45pt;margin-top:-.4pt;width:28.2pt;height:22.8pt;z-index:251683840;visibility:visible;mso-wrap-style:square;mso-wrap-distance-left:9pt;mso-wrap-distance-top:0;mso-wrap-distance-right:9pt;mso-wrap-distance-bottom:0;mso-position-horizontal:absolute;mso-position-horizontal-relative:text;mso-position-vertical:absolute;mso-position-vertical-relative:text" o:gfxdata="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">
+                <v:imagedata r:id="rId56" o:title=""/>
+              </v:shape>
+            </w:pict>
+          </mc:Fallback>
+        </mc:AlternateContent>
+      </w:r>
       <w:r>
         <w:rPr>
           <w:rFonts w:ascii="Calibri" w:hAnsi="Calibri"/>
@@ -1534,7 +2519,7 @@
 </file>
 
 <file path=word/numbering.xml><?xml version="1.0" encoding="utf-8"?>
-<w:numbering xmlns:wpc="http://schemas.microsoft.com/office/word/2010/wordprocessingCanvas" xmlns:cx="http://schemas.microsoft.com/office/drawing/2014/chartex" xmlns:cx1="http://schemas.microsoft.com/office/drawing/2015/9/8/chartex" xmlns:cx2="http://schemas.microsoft.com/office/drawing/2015/10/21/chartex" xmlns:cx3="http://schemas.microsoft.com/office/drawing/2016/5/9/chartex" xmlns:cx4="http://schemas.microsoft.com/office/drawing/2016/5/10/chartex" xmlns:cx5="http://schemas.microsoft.com/office/drawing/2016/5/11/chartex" xmlns:cx6="http://schemas.microsoft.com/office/drawing/2016/5/12/chartex" xmlns:cx7="http://schemas.microsoft.com/office/drawing/2016/5/13/chartex" xmlns:cx8="http://schemas.microsoft.com/office/drawing/2016/5/14/chartex" xmlns:mc="http://schemas.openxmlformats.org/markup-compatibility/2006" xmlns:aink="http://schemas.microsoft.com/office/drawing/2016/ink" xmlns:am3d="http://schemas.microsoft.com/office/drawing/2017/model3d" xmlns:o="urn:schemas-microsoft-com:office:office" xmlns:oel="http://schemas.microsoft.com/office/2019/extlst" xmlns:r="http://schemas.openxmlformats.org/officeDocument/2006/relationships" xmlns:m="http://schemas.openxmlformats.org/officeDocument/2006/math" xmlns:v="urn:schemas-microsoft-com:vml" xmlns:wp14="http://schemas.microsoft.com/office/word/2010/wordprocessingDrawing" xmlns:wp="http://schemas.openxmlformats.org/drawingml/2006/wordprocessingDrawing" xmlns:w10="urn:schemas-microsoft-com:office:word" xmlns:w="http://schemas.openxmlformats.org/wordprocessingml/2006/main" xmlns:w14="http://schemas.microsoft.com/office/word/2010/wordml" xmlns:w15="http://schemas.microsoft.com/office/word/2012/wordml" xmlns:w16cex="http://schemas.microsoft.com/office/word/2018/wordml/cex" xmlns:w16cid="http://schemas.microsoft.com/office/word/2016/wordml/cid" xmlns:w16="http://schemas.microsoft.com/office/word/2018/wordml" xmlns:w16sdtdh="http://schemas.microsoft.com/office/word/2020/wordml/sdtdatahash" xmlns:w16se="http://schemas.microsoft.com/office/word/2015/wordml/symex" xmlns:wpg="http://schemas.microsoft.com/office/word/2010/wordprocessingGroup" xmlns:wpi="http://schemas.microsoft.com/office/word/2010/wordprocessingInk" xmlns:wne="http://schemas.microsoft.com/office/word/2006/wordml" xmlns:wps="http://schemas.microsoft.com/office/word/2010/wordprocessingShape" mc:Ignorable="w14 w15 w16se w16cid w16 w16cex w16sdtdh wp14">
+<w:numbering xmlns:wpc="http://schemas.microsoft.com/office/word/2010/wordprocessingCanvas" xmlns:cx="http://schemas.microsoft.com/office/drawing/2014/chartex" xmlns:cx1="http://schemas.microsoft.com/office/drawing/2015/9/8/chartex" xmlns:cx2="http://schemas.microsoft.com/office/drawing/2015/10/21/chartex" xmlns:cx3="http://schemas.microsoft.com/office/drawing/2016/5/9/chartex" xmlns:cx4="http://schemas.microsoft.com/office/drawing/2016/5/10/chartex" xmlns:cx5="http://schemas.microsoft.com/office/drawing/2016/5/11/chartex" xmlns:cx6="http://schemas.microsoft.com/office/drawing/2016/5/12/chartex" xmlns:cx7="http://schemas.microsoft.com/office/drawing/2016/5/13/chartex" xmlns:cx8="http://schemas.microsoft.com/office/drawing/2016/5/14/chartex" xmlns:mc="http://schemas.openxmlformats.org/markup-compatibility/2006" xmlns:aink="http://schemas.microsoft.com/office/drawing/2016/ink" xmlns:am3d="http://schemas.microsoft.com/office/drawing/2017/model3d" xmlns:o="urn:schemas-microsoft-com:office:office" xmlns:r="http://schemas.openxmlformats.org/officeDocument/2006/relationships" xmlns:m="http://schemas.openxmlformats.org/officeDocument/2006/math" xmlns:v="urn:schemas-microsoft-com:vml" xmlns:wp14="http://schemas.microsoft.com/office/word/2010/wordprocessingDrawing" xmlns:wp="http://schemas.openxmlformats.org/drawingml/2006/wordprocessingDrawing" xmlns:w10="urn:schemas-microsoft-com:office:word" xmlns:w="http://schemas.openxmlformats.org/wordprocessingml/2006/main" xmlns:w14="http://schemas.microsoft.com/office/word/2010/wordml" xmlns:w15="http://schemas.microsoft.com/office/word/2012/wordml" xmlns:w16cid="http://schemas.microsoft.com/office/word/2016/wordml/cid" xmlns:w16se="http://schemas.microsoft.com/office/word/2015/wordml/symex" xmlns:wpg="http://schemas.microsoft.com/office/word/2010/wordprocessingGroup" xmlns:wpi="http://schemas.microsoft.com/office/word/2010/wordprocessingInk" xmlns:wne="http://schemas.microsoft.com/office/word/2006/wordml" xmlns:wps="http://schemas.microsoft.com/office/word/2010/wordprocessingShape" mc:Ignorable="w14 w15 w16se w16cid wp14">
   <w:abstractNum w:abstractNumId="0" w15:restartNumberingAfterBreak="0">
     <w:nsid w:val="0478241C"/>
     <w:multiLevelType w:val="hybridMultilevel"/>
@@ -6304,158 +7289,158 @@
       </w:pPr>
     </w:lvl>
   </w:abstractNum>
-  <w:num w:numId="1" w16cid:durableId="1658799015">
+  <w:num w:numId="1">
     <w:abstractNumId w:val="11"/>
   </w:num>
-  <w:num w:numId="2" w16cid:durableId="2010596869">
+  <w:num w:numId="2">
     <w:abstractNumId w:val="17"/>
   </w:num>
-  <w:num w:numId="3" w16cid:durableId="2017683860">
+  <w:num w:numId="3">
     <w:abstractNumId w:val="40"/>
   </w:num>
-  <w:num w:numId="4" w16cid:durableId="965357128">
+  <w:num w:numId="4">
     <w:abstractNumId w:val="6"/>
   </w:num>
-  <w:num w:numId="5" w16cid:durableId="148133644">
+  <w:num w:numId="5">
     <w:abstractNumId w:val="15"/>
   </w:num>
-  <w:num w:numId="6" w16cid:durableId="1489976674">
+  <w:num w:numId="6">
     <w:abstractNumId w:val="34"/>
   </w:num>
-  <w:num w:numId="7" w16cid:durableId="1194225472">
+  <w:num w:numId="7">
     <w:abstractNumId w:val="43"/>
   </w:num>
-  <w:num w:numId="8" w16cid:durableId="622418661">
+  <w:num w:numId="8">
     <w:abstractNumId w:val="47"/>
   </w:num>
-  <w:num w:numId="9" w16cid:durableId="1170177617">
+  <w:num w:numId="9">
     <w:abstractNumId w:val="2"/>
   </w:num>
-  <w:num w:numId="10" w16cid:durableId="1522814278">
+  <w:num w:numId="10">
     <w:abstractNumId w:val="48"/>
   </w:num>
-  <w:num w:numId="11" w16cid:durableId="515115485">
+  <w:num w:numId="11">
     <w:abstractNumId w:val="30"/>
   </w:num>
-  <w:num w:numId="12" w16cid:durableId="63334631">
+  <w:num w:numId="12">
     <w:abstractNumId w:val="36"/>
   </w:num>
-  <w:num w:numId="13" w16cid:durableId="1057778095">
+  <w:num w:numId="13">
     <w:abstractNumId w:val="13"/>
   </w:num>
-  <w:num w:numId="14" w16cid:durableId="2009824046">
+  <w:num w:numId="14">
     <w:abstractNumId w:val="0"/>
   </w:num>
-  <w:num w:numId="15" w16cid:durableId="1177890060">
+  <w:num w:numId="15">
     <w:abstractNumId w:val="35"/>
   </w:num>
-  <w:num w:numId="16" w16cid:durableId="148637602">
+  <w:num w:numId="16">
     <w:abstractNumId w:val="38"/>
   </w:num>
-  <w:num w:numId="17" w16cid:durableId="2063285501">
+  <w:num w:numId="17">
     <w:abstractNumId w:val="46"/>
   </w:num>
-  <w:num w:numId="18" w16cid:durableId="286816531">
+  <w:num w:numId="18">
     <w:abstractNumId w:val="18"/>
   </w:num>
-  <w:num w:numId="19" w16cid:durableId="2137789726">
+  <w:num w:numId="19">
     <w:abstractNumId w:val="12"/>
   </w:num>
-  <w:num w:numId="20" w16cid:durableId="1017804026">
+  <w:num w:numId="20">
     <w:abstractNumId w:val="31"/>
   </w:num>
-  <w:num w:numId="21" w16cid:durableId="1939828470">
+  <w:num w:numId="21">
     <w:abstractNumId w:val="19"/>
   </w:num>
-  <w:num w:numId="22" w16cid:durableId="1557931652">
+  <w:num w:numId="22">
     <w:abstractNumId w:val="8"/>
   </w:num>
-  <w:num w:numId="23" w16cid:durableId="62606257">
+  <w:num w:numId="23">
     <w:abstractNumId w:val="4"/>
   </w:num>
-  <w:num w:numId="24" w16cid:durableId="717363102">
+  <w:num w:numId="24">
     <w:abstractNumId w:val="24"/>
   </w:num>
-  <w:num w:numId="25" w16cid:durableId="8876481">
+  <w:num w:numId="25">
     <w:abstractNumId w:val="26"/>
   </w:num>
-  <w:num w:numId="26" w16cid:durableId="695472667">
+  <w:num w:numId="26">
     <w:abstractNumId w:val="37"/>
   </w:num>
-  <w:num w:numId="27" w16cid:durableId="1150055076">
+  <w:num w:numId="27">
     <w:abstractNumId w:val="10"/>
   </w:num>
-  <w:num w:numId="28" w16cid:durableId="463427224">
+  <w:num w:numId="28">
     <w:abstractNumId w:val="41"/>
   </w:num>
-  <w:num w:numId="29" w16cid:durableId="109205821">
+  <w:num w:numId="29">
     <w:abstractNumId w:val="32"/>
   </w:num>
-  <w:num w:numId="30" w16cid:durableId="226918230">
+  <w:num w:numId="30">
     <w:abstractNumId w:val="14"/>
   </w:num>
-  <w:num w:numId="31" w16cid:durableId="1547333271">
+  <w:num w:numId="31">
     <w:abstractNumId w:val="45"/>
   </w:num>
-  <w:num w:numId="32" w16cid:durableId="1934700672">
+  <w:num w:numId="32">
     <w:abstractNumId w:val="22"/>
   </w:num>
-  <w:num w:numId="33" w16cid:durableId="2020765421">
+  <w:num w:numId="33">
     <w:abstractNumId w:val="42"/>
   </w:num>
-  <w:num w:numId="34" w16cid:durableId="1704818740">
+  <w:num w:numId="34">
     <w:abstractNumId w:val="44"/>
   </w:num>
-  <w:num w:numId="35" w16cid:durableId="1477182299">
+  <w:num w:numId="35">
     <w:abstractNumId w:val="3"/>
   </w:num>
-  <w:num w:numId="36" w16cid:durableId="1430737308">
+  <w:num w:numId="36">
     <w:abstractNumId w:val="28"/>
   </w:num>
-  <w:num w:numId="37" w16cid:durableId="1804081978">
+  <w:num w:numId="37">
     <w:abstractNumId w:val="33"/>
   </w:num>
-  <w:num w:numId="38" w16cid:durableId="1076976281">
+  <w:num w:numId="38">
     <w:abstractNumId w:val="16"/>
   </w:num>
-  <w:num w:numId="39" w16cid:durableId="1400515909">
+  <w:num w:numId="39">
     <w:abstractNumId w:val="23"/>
   </w:num>
-  <w:num w:numId="40" w16cid:durableId="804665103">
+  <w:num w:numId="40">
     <w:abstractNumId w:val="39"/>
   </w:num>
-  <w:num w:numId="41" w16cid:durableId="1910337568">
+  <w:num w:numId="41">
     <w:abstractNumId w:val="27"/>
   </w:num>
-  <w:num w:numId="42" w16cid:durableId="1995834914">
+  <w:num w:numId="42">
     <w:abstractNumId w:val="1"/>
   </w:num>
-  <w:num w:numId="43" w16cid:durableId="138109624">
+  <w:num w:numId="43">
     <w:abstractNumId w:val="5"/>
   </w:num>
-  <w:num w:numId="44" w16cid:durableId="1936744163">
+  <w:num w:numId="44">
     <w:abstractNumId w:val="20"/>
   </w:num>
-  <w:num w:numId="45" w16cid:durableId="506670999">
+  <w:num w:numId="45">
     <w:abstractNumId w:val="25"/>
   </w:num>
-  <w:num w:numId="46" w16cid:durableId="525796122">
+  <w:num w:numId="46">
     <w:abstractNumId w:val="21"/>
   </w:num>
-  <w:num w:numId="47" w16cid:durableId="848298593">
+  <w:num w:numId="47">
     <w:abstractNumId w:val="29"/>
   </w:num>
-  <w:num w:numId="48" w16cid:durableId="95910716">
+  <w:num w:numId="48">
     <w:abstractNumId w:val="9"/>
   </w:num>
-  <w:num w:numId="49" w16cid:durableId="747776620">
+  <w:num w:numId="49">
     <w:abstractNumId w:val="7"/>
   </w:num>
 </w:numbering>
 </file>
 
 <file path=word/styles.xml><?xml version="1.0" encoding="utf-8"?>
-<w:styles xmlns:mc="http://schemas.openxmlformats.org/markup-compatibility/2006" xmlns:r="http://schemas.openxmlformats.org/officeDocument/2006/relationships" xmlns:w="http://schemas.openxmlformats.org/wordprocessingml/2006/main" xmlns:w14="http://schemas.microsoft.com/office/word/2010/wordml" xmlns:w15="http://schemas.microsoft.com/office/word/2012/wordml" xmlns:w16cex="http://schemas.microsoft.com/office/word/2018/wordml/cex" xmlns:w16cid="http://schemas.microsoft.com/office/word/2016/wordml/cid" xmlns:w16="http://schemas.microsoft.com/office/word/2018/wordml" xmlns:w16sdtdh="http://schemas.microsoft.com/office/word/2020/wordml/sdtdatahash" xmlns:w16se="http://schemas.microsoft.com/office/word/2015/wordml/symex" mc:Ignorable="w14 w15 w16se w16cid w16 w16cex w16sdtdh">
+<w:styles xmlns:mc="http://schemas.openxmlformats.org/markup-compatibility/2006" xmlns:r="http://schemas.openxmlformats.org/officeDocument/2006/relationships" xmlns:w="http://schemas.openxmlformats.org/wordprocessingml/2006/main" xmlns:w14="http://schemas.microsoft.com/office/word/2010/wordml" xmlns:w15="http://schemas.microsoft.com/office/word/2012/wordml" xmlns:w16cid="http://schemas.microsoft.com/office/word/2016/wordml/cid" xmlns:w16se="http://schemas.microsoft.com/office/word/2015/wordml/symex" mc:Ignorable="w14 w15 w16se w16cid">
   <w:docDefaults>
     <w:rPrDefault>
       <w:rPr>
@@ -6471,7 +7456,7 @@
       </w:pPr>
     </w:pPrDefault>
   </w:docDefaults>
-  <w:latentStyles w:defLockedState="0" w:defUIPriority="99" w:defSemiHidden="0" w:defUnhideWhenUsed="0" w:defQFormat="0" w:count="376">
+  <w:latentStyles w:defLockedState="0" w:defUIPriority="99" w:defSemiHidden="0" w:defUnhideWhenUsed="0" w:defQFormat="0" w:count="375">
     <w:lsdException w:name="Normal" w:uiPriority="0" w:qFormat="1"/>
     <w:lsdException w:name="heading 1" w:uiPriority="9" w:qFormat="1"/>
     <w:lsdException w:name="heading 2" w:semiHidden="1" w:uiPriority="9" w:unhideWhenUsed="1" w:qFormat="1"/>
@@ -7147,6 +8132,568 @@
 </w:styles>
 </file>
 
+<file path=word/ink/ink1.xml><?xml version="1.0" encoding="utf-8"?>
+<inkml:ink xmlns:inkml="http://www.w3.org/2003/InkML">
+  <inkml:definitions>
+    <inkml:context xml:id="ctx0">
+      <inkml:inkSource xml:id="inkSrc0">
+        <inkml:traceFormat>
+          <inkml:channel name="X" type="integer" min="-2.14748E9" max="2.14748E9" units="cm"/>
+          <inkml:channel name="Y" type="integer" min="-2.14748E9" max="2.14748E9" units="cm"/>
+        </inkml:traceFormat>
+        <inkml:channelProperties>
+          <inkml:channelProperty channel="X" name="resolution" value="1000" units="1/cm"/>
+          <inkml:channelProperty channel="Y" name="resolution" value="1000" units="1/cm"/>
+        </inkml:channelProperties>
+      </inkml:inkSource>
+      <inkml:timestamp xml:id="ts0" timeString="2022-09-14T18:29:48.065"/>
+    </inkml:context>
+    <inkml:brush xml:id="br0">
+      <inkml:brushProperty name="width" value="0.05" units="cm"/>
+      <inkml:brushProperty name="height" value="0.05" units="cm"/>
+      <inkml:brushProperty name="color" value="#E71224"/>
+      <inkml:brushProperty name="ignorePressure" value="1"/>
+    </inkml:brush>
+  </inkml:definitions>
+  <inkml:trace contextRef="#ctx0" brushRef="#br0">0 16,'551'0,"-476"-12,-59 8</inkml:trace>
+</inkml:ink>
+</file>
+
+<file path=word/ink/ink10.xml><?xml version="1.0" encoding="utf-8"?>
+<inkml:ink xmlns:inkml="http://www.w3.org/2003/InkML">
+  <inkml:definitions>
+    <inkml:context xml:id="ctx0">
+      <inkml:inkSource xml:id="inkSrc0">
+        <inkml:traceFormat>
+          <inkml:channel name="X" type="integer" min="-2.14748E9" max="2.14748E9" units="cm"/>
+          <inkml:channel name="Y" type="integer" min="-2.14748E9" max="2.14748E9" units="cm"/>
+        </inkml:traceFormat>
+        <inkml:channelProperties>
+          <inkml:channelProperty channel="X" name="resolution" value="1000" units="1/cm"/>
+          <inkml:channelProperty channel="Y" name="resolution" value="1000" units="1/cm"/>
+        </inkml:channelProperties>
+      </inkml:inkSource>
+      <inkml:timestamp xml:id="ts0" timeString="2022-09-16T21:34:25.210"/>
+    </inkml:context>
+    <inkml:brush xml:id="br0">
+      <inkml:brushProperty name="width" value="0.05" units="cm"/>
+      <inkml:brushProperty name="height" value="0.05" units="cm"/>
+      <inkml:brushProperty name="ignorePressure" value="1"/>
+    </inkml:brush>
+  </inkml:definitions>
+  <inkml:trace contextRef="#ctx0" brushRef="#br0">0 0,'1048'0,"-999"0</inkml:trace>
+</inkml:ink>
+</file>
+
+<file path=word/ink/ink11.xml><?xml version="1.0" encoding="utf-8"?>
+<inkml:ink xmlns:inkml="http://www.w3.org/2003/InkML">
+  <inkml:definitions>
+    <inkml:context xml:id="ctx0">
+      <inkml:inkSource xml:id="inkSrc0">
+        <inkml:traceFormat>
+          <inkml:channel name="X" type="integer" min="-2.14748E9" max="2.14748E9" units="cm"/>
+          <inkml:channel name="Y" type="integer" min="-2.14748E9" max="2.14748E9" units="cm"/>
+        </inkml:traceFormat>
+        <inkml:channelProperties>
+          <inkml:channelProperty channel="X" name="resolution" value="1000" units="1/cm"/>
+          <inkml:channelProperty channel="Y" name="resolution" value="1000" units="1/cm"/>
+        </inkml:channelProperties>
+      </inkml:inkSource>
+      <inkml:timestamp xml:id="ts0" timeString="2022-09-16T21:34:24.021"/>
+    </inkml:context>
+    <inkml:brush xml:id="br0">
+      <inkml:brushProperty name="width" value="0.05" units="cm"/>
+      <inkml:brushProperty name="height" value="0.05" units="cm"/>
+      <inkml:brushProperty name="ignorePressure" value="1"/>
+    </inkml:brush>
+  </inkml:definitions>
+  <inkml:trace contextRef="#ctx0" brushRef="#br0">0 40,'88'-19,"705"17,433 1,-1044-14,-163 13</inkml:trace>
+</inkml:ink>
+</file>
+
+<file path=word/ink/ink12.xml><?xml version="1.0" encoding="utf-8"?>
+<inkml:ink xmlns:inkml="http://www.w3.org/2003/InkML">
+  <inkml:definitions>
+    <inkml:context xml:id="ctx0">
+      <inkml:inkSource xml:id="inkSrc0">
+        <inkml:traceFormat>
+          <inkml:channel name="X" type="integer" min="-2.14748E9" max="2.14748E9" units="cm"/>
+          <inkml:channel name="Y" type="integer" min="-2.14748E9" max="2.14748E9" units="cm"/>
+        </inkml:traceFormat>
+        <inkml:channelProperties>
+          <inkml:channelProperty channel="X" name="resolution" value="1000" units="1/cm"/>
+          <inkml:channelProperty channel="Y" name="resolution" value="1000" units="1/cm"/>
+        </inkml:channelProperties>
+      </inkml:inkSource>
+      <inkml:timestamp xml:id="ts0" timeString="2022-09-16T21:34:31.447"/>
+    </inkml:context>
+    <inkml:brush xml:id="br0">
+      <inkml:brushProperty name="width" value="0.05" units="cm"/>
+      <inkml:brushProperty name="height" value="0.05" units="cm"/>
+      <inkml:brushProperty name="ignorePressure" value="1"/>
+    </inkml:brush>
+  </inkml:definitions>
+  <inkml:trace contextRef="#ctx0" brushRef="#br0">5345 1240,'3'0,"2"0</inkml:trace>
+  <inkml:trace contextRef="#ctx0" brushRef="#br0" timeOffset="324.988">6015 1282,'4'0,"4"0,7 0,3 0</inkml:trace>
+  <inkml:trace contextRef="#ctx0" brushRef="#br0" timeOffset="613.218">6888 1302</inkml:trace>
+  <inkml:trace contextRef="#ctx0" brushRef="#br0" timeOffset="-2.14748E6">0 724,'12'26,"29"52,143 231,-166-284,1-1,2-1,0-1,2 0,0-2,2-1,0 0,0-2,2-1,21 9,131 29,75-26,69-32,59-39,56-45,-67-17,-5-16,262-131,671-377,-903 420</inkml:trace>
+</inkml:ink>
+</file>
+
+<file path=word/ink/ink13.xml><?xml version="1.0" encoding="utf-8"?>
+<inkml:ink xmlns:inkml="http://www.w3.org/2003/InkML">
+  <inkml:definitions>
+    <inkml:context xml:id="ctx0">
+      <inkml:inkSource xml:id="inkSrc0">
+        <inkml:traceFormat>
+          <inkml:channel name="X" type="integer" min="-2.14748E9" max="2.14748E9" units="cm"/>
+          <inkml:channel name="Y" type="integer" min="-2.14748E9" max="2.14748E9" units="cm"/>
+        </inkml:traceFormat>
+        <inkml:channelProperties>
+          <inkml:channelProperty channel="X" name="resolution" value="1000" units="1/cm"/>
+          <inkml:channelProperty channel="Y" name="resolution" value="1000" units="1/cm"/>
+        </inkml:channelProperties>
+      </inkml:inkSource>
+      <inkml:timestamp xml:id="ts0" timeString="2022-09-16T21:34:28.264"/>
+    </inkml:context>
+    <inkml:brush xml:id="br0">
+      <inkml:brushProperty name="width" value="0.05" units="cm"/>
+      <inkml:brushProperty name="height" value="0.05" units="cm"/>
+      <inkml:brushProperty name="ignorePressure" value="1"/>
+    </inkml:brush>
+  </inkml:definitions>
+  <inkml:trace contextRef="#ctx0" brushRef="#br0">1 0,'2678'0,"-2625"0</inkml:trace>
+</inkml:ink>
+</file>
+
+<file path=word/ink/ink14.xml><?xml version="1.0" encoding="utf-8"?>
+<inkml:ink xmlns:inkml="http://www.w3.org/2003/InkML">
+  <inkml:definitions>
+    <inkml:context xml:id="ctx0">
+      <inkml:inkSource xml:id="inkSrc0">
+        <inkml:traceFormat>
+          <inkml:channel name="X" type="integer" min="-2.14748E9" max="2.14748E9" units="cm"/>
+          <inkml:channel name="Y" type="integer" min="-2.14748E9" max="2.14748E9" units="cm"/>
+        </inkml:traceFormat>
+        <inkml:channelProperties>
+          <inkml:channelProperty channel="X" name="resolution" value="1000" units="1/cm"/>
+          <inkml:channelProperty channel="Y" name="resolution" value="1000" units="1/cm"/>
+        </inkml:channelProperties>
+      </inkml:inkSource>
+      <inkml:timestamp xml:id="ts0" timeString="2022-09-16T22:49:20.969"/>
+    </inkml:context>
+    <inkml:brush xml:id="br0">
+      <inkml:brushProperty name="width" value="0.05" units="cm"/>
+      <inkml:brushProperty name="height" value="0.05" units="cm"/>
+      <inkml:brushProperty name="ignorePressure" value="1"/>
+    </inkml:brush>
+  </inkml:definitions>
+  <inkml:trace contextRef="#ctx0" brushRef="#br0">1 446,'34'40,"-2"2,-1 1,-2 2,-3 0,-1 2,-2 1,11 37,-4-15,168 353,-196-416,1 1,0-1,1 0,-1 0,1 0,1 0,-1 0,1-1,1 0,-1 0,1-1,0 1,0-1,0 0,1-1,-1 0,1 0,0 0,1-1,-1 0,1 0,-1-1,1 0,0 0,0-1,0 0,5 0,2-7,-1-1,0 0,0-1,-1-1,0 0,-1 0,0-2,9-9,-17 17,295-309,-159 157,36-30,9 9,6 7,165-107,-204 174</inkml:trace>
+</inkml:ink>
+</file>
+
+<file path=word/ink/ink15.xml><?xml version="1.0" encoding="utf-8"?>
+<inkml:ink xmlns:inkml="http://www.w3.org/2003/InkML">
+  <inkml:definitions>
+    <inkml:context xml:id="ctx0">
+      <inkml:inkSource xml:id="inkSrc0">
+        <inkml:traceFormat>
+          <inkml:channel name="X" type="integer" min="-2.14748E9" max="2.14748E9" units="cm"/>
+          <inkml:channel name="Y" type="integer" min="-2.14748E9" max="2.14748E9" units="cm"/>
+        </inkml:traceFormat>
+        <inkml:channelProperties>
+          <inkml:channelProperty channel="X" name="resolution" value="1000" units="1/cm"/>
+          <inkml:channelProperty channel="Y" name="resolution" value="1000" units="1/cm"/>
+        </inkml:channelProperties>
+      </inkml:inkSource>
+      <inkml:timestamp xml:id="ts0" timeString="2022-09-16T22:49:22.034"/>
+    </inkml:context>
+    <inkml:brush xml:id="br0">
+      <inkml:brushProperty name="width" value="0.05" units="cm"/>
+      <inkml:brushProperty name="height" value="0.05" units="cm"/>
+      <inkml:brushProperty name="ignorePressure" value="1"/>
+    </inkml:brush>
+  </inkml:definitions>
+  <inkml:trace contextRef="#ctx0" brushRef="#br0">0 572,'20'12,"-2"1,0 1,0 1,-2 0,0 1,0 1,12 18,36 37,-40-49,-14-10,1 0,1-1,0-1,1 0,0 0,1-2,0 1,1-2,-1 0,2-1,-1 0,17 4,-26-11,1 0,-1-1,0 0,1 0,-1 0,0-1,1 0,-1 0,0-1,0 0,-1 0,1 0,0-1,-1 1,0-1,0 0,238-208,-98 77,-6 24,4 6,5 7,104-50,-87 59</inkml:trace>
+  <inkml:trace contextRef="#ctx0" brushRef="#br0" timeOffset="1029.979">245 1448,'113'135,"99"169,-210-301,0 0,0 0,0 0,0 0,0-1,0 1,1-1,-1 1,1-1,-1 0,1 0,0 0,0-1,0 1,0 0,0-1,1 0,-1 0,0 0,1 0,-1-1,0 1,1-1,-1 0,1 0,-1 0,1 0,-1-1,0 1,1-1,-1 0,0 0,1 0,30-18,-1-1,-1-2,0-1,-2-2,-1-1,17-20,-29 30,452-472,-463 482,34-37,-2-2,-1-1,28-50,-50 66</inkml:trace>
+</inkml:ink>
+</file>
+
+<file path=word/ink/ink16.xml><?xml version="1.0" encoding="utf-8"?>
+<inkml:ink xmlns:inkml="http://www.w3.org/2003/InkML">
+  <inkml:definitions>
+    <inkml:context xml:id="ctx0">
+      <inkml:inkSource xml:id="inkSrc0">
+        <inkml:traceFormat>
+          <inkml:channel name="X" type="integer" min="-2.14748E9" max="2.14748E9" units="cm"/>
+          <inkml:channel name="Y" type="integer" min="-2.14748E9" max="2.14748E9" units="cm"/>
+        </inkml:traceFormat>
+        <inkml:channelProperties>
+          <inkml:channelProperty channel="X" name="resolution" value="1000" units="1/cm"/>
+          <inkml:channelProperty channel="Y" name="resolution" value="1000" units="1/cm"/>
+        </inkml:channelProperties>
+      </inkml:inkSource>
+      <inkml:timestamp xml:id="ts0" timeString="2022-09-16T22:49:25.991"/>
+    </inkml:context>
+    <inkml:brush xml:id="br0">
+      <inkml:brushProperty name="width" value="0.05" units="cm"/>
+      <inkml:brushProperty name="height" value="0.05" units="cm"/>
+      <inkml:brushProperty name="ignorePressure" value="1"/>
+    </inkml:brush>
+    <inkml:brush xml:id="br1">
+      <inkml:brushProperty name="width" value="0.05" units="cm"/>
+      <inkml:brushProperty name="height" value="0.05" units="cm"/>
+      <inkml:brushProperty name="color" value="#E71224"/>
+      <inkml:brushProperty name="ignorePressure" value="1"/>
+    </inkml:brush>
+  </inkml:definitions>
+  <inkml:trace contextRef="#ctx0" brushRef="#br0">1 349,'154'395,"-150"-386,-5-7,1 0,0 0,0 0,0 0,0-1,0 1,1 0,-1 0,0 0,1 0,0 0,-1-1,1 1,0 0,0-1,0 1,0 0,0-1,0 1,0-1,1 0,-1 1,1-1,-1 0,1 0,-1 0,1 0,0 0,-1 0,1 0,0-1,0 1,-1-1,1 1,0-1,0 0,0 1,0-1,0 0,-1 0,1 0,0-1,0 1,0 0,0-1,0 1,1-1,9-14,0 0,-1 0,-1-1,0-1,-1 1,-1-1,0-1,-2 0,1-2,3-6,199-513,-174 470</inkml:trace>
+  <inkml:trace contextRef="#ctx0" brushRef="#br1" timeOffset="10699.416">1016 367,'228'0,"1209"37,116 107,-1322-136,-199-9</inkml:trace>
+</inkml:ink>
+</file>
+
+<file path=word/ink/ink17.xml><?xml version="1.0" encoding="utf-8"?>
+<inkml:ink xmlns:inkml="http://www.w3.org/2003/InkML">
+  <inkml:definitions>
+    <inkml:context xml:id="ctx0">
+      <inkml:inkSource xml:id="inkSrc0">
+        <inkml:traceFormat>
+          <inkml:channel name="X" type="integer" min="-2.14748E9" max="2.14748E9" units="cm"/>
+          <inkml:channel name="Y" type="integer" min="-2.14748E9" max="2.14748E9" units="cm"/>
+        </inkml:traceFormat>
+        <inkml:channelProperties>
+          <inkml:channelProperty channel="X" name="resolution" value="1000" units="1/cm"/>
+          <inkml:channelProperty channel="Y" name="resolution" value="1000" units="1/cm"/>
+        </inkml:channelProperties>
+      </inkml:inkSource>
+      <inkml:timestamp xml:id="ts0" timeString="2022-09-16T22:49:41.889"/>
+    </inkml:context>
+    <inkml:brush xml:id="br0">
+      <inkml:brushProperty name="width" value="0.05" units="cm"/>
+      <inkml:brushProperty name="height" value="0.05" units="cm"/>
+      <inkml:brushProperty name="color" value="#E71224"/>
+      <inkml:brushProperty name="ignorePressure" value="1"/>
+    </inkml:brush>
+  </inkml:definitions>
+  <inkml:trace contextRef="#ctx0" brushRef="#br0">0 94,'83'-24,"101"-1,0 9,106 7,-224 7,2057-4,-1905-1,-158 2</inkml:trace>
+</inkml:ink>
+</file>
+
+<file path=word/ink/ink18.xml><?xml version="1.0" encoding="utf-8"?>
+<inkml:ink xmlns:inkml="http://www.w3.org/2003/InkML">
+  <inkml:definitions>
+    <inkml:context xml:id="ctx0">
+      <inkml:inkSource xml:id="inkSrc0">
+        <inkml:traceFormat>
+          <inkml:channel name="X" type="integer" min="-2.14748E9" max="2.14748E9" units="cm"/>
+          <inkml:channel name="Y" type="integer" min="-2.14748E9" max="2.14748E9" units="cm"/>
+        </inkml:traceFormat>
+        <inkml:channelProperties>
+          <inkml:channelProperty channel="X" name="resolution" value="1000" units="1/cm"/>
+          <inkml:channelProperty channel="Y" name="resolution" value="1000" units="1/cm"/>
+        </inkml:channelProperties>
+      </inkml:inkSource>
+      <inkml:timestamp xml:id="ts0" timeString="2022-09-16T22:49:38.507"/>
+    </inkml:context>
+    <inkml:brush xml:id="br0">
+      <inkml:brushProperty name="width" value="0.05" units="cm"/>
+      <inkml:brushProperty name="height" value="0.05" units="cm"/>
+      <inkml:brushProperty name="color" value="#E71224"/>
+      <inkml:brushProperty name="ignorePressure" value="1"/>
+    </inkml:brush>
+  </inkml:definitions>
+  <inkml:trace contextRef="#ctx0" brushRef="#br0">1 1,'3'0,"19"0,23 0,21 0,16 0,29 3,27 5,25 5,1 3,11 2,0 3,-19-4,-26-4,-32-4,-25-4,-26 1,-17-1,-13-1</inkml:trace>
+  <inkml:trace contextRef="#ctx0" brushRef="#br0" timeOffset="2124.942">3475 143,'2304'0,"-2184"5,-1 5,67 17,-130-18,464 54,316 30,-680-79,0-7,90-9,-70-1,371-9,-96-33,-210-4,144-20,96 47,310 16,99 48,-19-44,-850 2</inkml:trace>
+</inkml:ink>
+</file>
+
+<file path=word/ink/ink19.xml><?xml version="1.0" encoding="utf-8"?>
+<inkml:ink xmlns:inkml="http://www.w3.org/2003/InkML">
+  <inkml:definitions>
+    <inkml:context xml:id="ctx0">
+      <inkml:inkSource xml:id="inkSrc0">
+        <inkml:traceFormat>
+          <inkml:channel name="X" type="integer" min="-2.14748E9" max="2.14748E9" units="cm"/>
+          <inkml:channel name="Y" type="integer" min="-2.14748E9" max="2.14748E9" units="cm"/>
+        </inkml:traceFormat>
+        <inkml:channelProperties>
+          <inkml:channelProperty channel="X" name="resolution" value="1000" units="1/cm"/>
+          <inkml:channelProperty channel="Y" name="resolution" value="1000" units="1/cm"/>
+        </inkml:channelProperties>
+      </inkml:inkSource>
+      <inkml:timestamp xml:id="ts0" timeString="2022-09-16T22:49:26.642"/>
+    </inkml:context>
+    <inkml:brush xml:id="br0">
+      <inkml:brushProperty name="width" value="0.05" units="cm"/>
+      <inkml:brushProperty name="height" value="0.05" units="cm"/>
+      <inkml:brushProperty name="ignorePressure" value="1"/>
+    </inkml:brush>
+  </inkml:definitions>
+  <inkml:trace contextRef="#ctx0" brushRef="#br0">1 493,'8'1,"0"0,0 0,1 1,-1 1,0-1,0 1,-1 0,1 1,-1 0,1 0,-1 1,0 0,-1 0,1 0,-1 1,0 0,-1 0,4 5,81 129,-90-138,1-1,-1 1,0-1,1 1,-1-1,1 1,-1-1,1 1,0-1,-1 1,1-1,0 0,0 1,0-1,0 0,0 0,1 0,-1 0,0 0,0 0,1 0,-1 0,0-1,1 1,-1 0,1-1,-1 1,1-1,-1 1,1-1,0 0,-1 0,1 0,-1 0,1 0,0 0,-1 0,1 0,-1-1,1 1,-1 0,1-1,-1 0,1 1,-1-1,1 0,-1 0,0 0,0 0,1 0,-1 0,0 0,0 0,0 0,0 0,0-1,0 1,0 0,0-1,58-113,-25 36,21-50,5 2,66-101,-96 183</inkml:trace>
+</inkml:ink>
+</file>
+
+<file path=word/ink/ink2.xml><?xml version="1.0" encoding="utf-8"?>
+<inkml:ink xmlns:inkml="http://www.w3.org/2003/InkML">
+  <inkml:definitions>
+    <inkml:context xml:id="ctx0">
+      <inkml:inkSource xml:id="inkSrc0">
+        <inkml:traceFormat>
+          <inkml:channel name="X" type="integer" min="-2.14748E9" max="2.14748E9" units="cm"/>
+          <inkml:channel name="Y" type="integer" min="-2.14748E9" max="2.14748E9" units="cm"/>
+        </inkml:traceFormat>
+        <inkml:channelProperties>
+          <inkml:channelProperty channel="X" name="resolution" value="1000" units="1/cm"/>
+          <inkml:channelProperty channel="Y" name="resolution" value="1000" units="1/cm"/>
+        </inkml:channelProperties>
+      </inkml:inkSource>
+      <inkml:timestamp xml:id="ts0" timeString="2022-09-14T18:29:53.290"/>
+    </inkml:context>
+    <inkml:brush xml:id="br0">
+      <inkml:brushProperty name="width" value="0.05" units="cm"/>
+      <inkml:brushProperty name="height" value="0.05" units="cm"/>
+      <inkml:brushProperty name="ignorePressure" value="1"/>
+    </inkml:brush>
+  </inkml:definitions>
+  <inkml:trace contextRef="#ctx0" brushRef="#br0">0 191,'213'-30,"530"-36,-401 27,237-17,-26 57,-470-1,0 3,0 4,77 17,-107-15,1-1,-1-3,1-3,13-2,264 38,43-19,67 0,-10-20,403 12,-461 10,-287-17</inkml:trace>
+</inkml:ink>
+</file>
+
+<file path=word/ink/ink20.xml><?xml version="1.0" encoding="utf-8"?>
+<inkml:ink xmlns:inkml="http://www.w3.org/2003/InkML">
+  <inkml:definitions>
+    <inkml:context xml:id="ctx0">
+      <inkml:inkSource xml:id="inkSrc0">
+        <inkml:traceFormat>
+          <inkml:channel name="X" type="integer" min="-2.14748E9" max="2.14748E9" units="cm"/>
+          <inkml:channel name="Y" type="integer" min="-2.14748E9" max="2.14748E9" units="cm"/>
+        </inkml:traceFormat>
+        <inkml:channelProperties>
+          <inkml:channelProperty channel="X" name="resolution" value="1000" units="1/cm"/>
+          <inkml:channelProperty channel="Y" name="resolution" value="1000" units="1/cm"/>
+        </inkml:channelProperties>
+      </inkml:inkSource>
+      <inkml:timestamp xml:id="ts0" timeString="2022-09-16T22:49:35.057"/>
+    </inkml:context>
+    <inkml:brush xml:id="br0">
+      <inkml:brushProperty name="width" value="0.05" units="cm"/>
+      <inkml:brushProperty name="height" value="0.05" units="cm"/>
+      <inkml:brushProperty name="color" value="#E71224"/>
+      <inkml:brushProperty name="ignorePressure" value="1"/>
+    </inkml:brush>
+  </inkml:definitions>
+  <inkml:trace contextRef="#ctx0" brushRef="#br0">1 0,'50'25,"2"-3,1-2,0-2,39 7,207 29,142 2,-399-51,460 30,425-27,-691-11,-188 3</inkml:trace>
+</inkml:ink>
+</file>
+
+<file path=word/ink/ink21.xml><?xml version="1.0" encoding="utf-8"?>
+<inkml:ink xmlns:inkml="http://www.w3.org/2003/InkML">
+  <inkml:definitions>
+    <inkml:context xml:id="ctx0">
+      <inkml:inkSource xml:id="inkSrc0">
+        <inkml:traceFormat>
+          <inkml:channel name="X" type="integer" min="-2.14748E9" max="2.14748E9" units="cm"/>
+          <inkml:channel name="Y" type="integer" min="-2.14748E9" max="2.14748E9" units="cm"/>
+        </inkml:traceFormat>
+        <inkml:channelProperties>
+          <inkml:channelProperty channel="X" name="resolution" value="1000" units="1/cm"/>
+          <inkml:channelProperty channel="Y" name="resolution" value="1000" units="1/cm"/>
+        </inkml:channelProperties>
+      </inkml:inkSource>
+      <inkml:timestamp xml:id="ts0" timeString="2022-09-16T22:49:27.486"/>
+    </inkml:context>
+    <inkml:brush xml:id="br0">
+      <inkml:brushProperty name="width" value="0.05" units="cm"/>
+      <inkml:brushProperty name="height" value="0.05" units="cm"/>
+      <inkml:brushProperty name="ignorePressure" value="1"/>
+    </inkml:brush>
+  </inkml:definitions>
+  <inkml:trace contextRef="#ctx0" brushRef="#br0">1 453,'16'4,"0"1,0 0,-1 1,0 1,0 0,0 1,-1 1,0 0,-1 1,0 0,0 1,-1 1,-1 0,0 0,0 1,-1 1,-1 0,3 6,13 11,-16-20,-7-6,0-1,1 1,-1-1,1 0,0 0,1 0,-1 0,1-1,0 1,0-1,0 0,0 0,0 0,1-1,-1 1,1-1,-1 0,1-1,0 1,0-1,0 0,0 0,0 0,0-1,0 0,0 0,0 0,0 0,2-1,4-6,0 1,0-2,0 0,-1 0,0 0,0-1,-1-1,-1 0,0 0,0-1,6-10,0 1,321-495,-271 415</inkml:trace>
+</inkml:ink>
+</file>
+
+<file path=word/ink/ink3.xml><?xml version="1.0" encoding="utf-8"?>
+<inkml:ink xmlns:inkml="http://www.w3.org/2003/InkML">
+  <inkml:definitions>
+    <inkml:context xml:id="ctx0">
+      <inkml:inkSource xml:id="inkSrc0">
+        <inkml:traceFormat>
+          <inkml:channel name="X" type="integer" min="-2.14748E9" max="2.14748E9" units="cm"/>
+          <inkml:channel name="Y" type="integer" min="-2.14748E9" max="2.14748E9" units="cm"/>
+        </inkml:traceFormat>
+        <inkml:channelProperties>
+          <inkml:channelProperty channel="X" name="resolution" value="1000" units="1/cm"/>
+          <inkml:channelProperty channel="Y" name="resolution" value="1000" units="1/cm"/>
+        </inkml:channelProperties>
+      </inkml:inkSource>
+      <inkml:timestamp xml:id="ts0" timeString="2022-09-16T21:33:55.728"/>
+    </inkml:context>
+    <inkml:brush xml:id="br0">
+      <inkml:brushProperty name="width" value="0.05" units="cm"/>
+      <inkml:brushProperty name="height" value="0.05" units="cm"/>
+      <inkml:brushProperty name="ignorePressure" value="1"/>
+    </inkml:brush>
+  </inkml:definitions>
+  <inkml:trace contextRef="#ctx0" brushRef="#br0">1 348,'79'137,"-52"-80,-5-12,0 2,2-1,2-2,2 0,1-2,33 36,-60-76,0 1,1 0,-1-1,1 1,-1-1,1 0,0 0,0 0,0 0,0 0,0-1,0 1,1-1,-1 0,1 0,-1 0,0-1,1 1,-1-1,1 1,-1-1,1-1,0 1,-1 0,0-1,1 1,-1-1,1 0,-1 0,0-1,1 1,-1-1,0 0,0 1,0-1,0 0,1-2,28-24,-1-1,-2-2,0-1,-2-1,6-13,18-19,30-38,205-232,-269 317,1 1,1 1,0 1,1 0,1 2,0 0,1 1,0 1,1 2,0 0,0 1,11-2,180-20,-177 28</inkml:trace>
+</inkml:ink>
+</file>
+
+<file path=word/ink/ink4.xml><?xml version="1.0" encoding="utf-8"?>
+<inkml:ink xmlns:inkml="http://www.w3.org/2003/InkML">
+  <inkml:definitions>
+    <inkml:context xml:id="ctx0">
+      <inkml:inkSource xml:id="inkSrc0">
+        <inkml:traceFormat>
+          <inkml:channel name="X" type="integer" min="-2.14748E9" max="2.14748E9" units="cm"/>
+          <inkml:channel name="Y" type="integer" min="-2.14748E9" max="2.14748E9" units="cm"/>
+        </inkml:traceFormat>
+        <inkml:channelProperties>
+          <inkml:channelProperty channel="X" name="resolution" value="1000" units="1/cm"/>
+          <inkml:channelProperty channel="Y" name="resolution" value="1000" units="1/cm"/>
+        </inkml:channelProperties>
+      </inkml:inkSource>
+      <inkml:timestamp xml:id="ts0" timeString="2022-09-14T18:29:56.040"/>
+    </inkml:context>
+    <inkml:brush xml:id="br0">
+      <inkml:brushProperty name="width" value="0.05" units="cm"/>
+      <inkml:brushProperty name="height" value="0.05" units="cm"/>
+      <inkml:brushProperty name="ignorePressure" value="1"/>
+    </inkml:brush>
+  </inkml:definitions>
+  <inkml:trace contextRef="#ctx0" brushRef="#br0">0 188,'23'40,"101"154,-9-45,-113-148,1 0,-1-1,1 1,0-1,-1 0,1 1,-1-1,1 0,0-1,-1 1,1 0,-1-1,1 0,0 1,-1-1,0 0,1 0,-1 0,1-1,-1 1,0-1,0 1,0-1,0 1,0-1,0 0,-1 0,1 0,0 0,-1-1,0 1,1 0,-1 0,0-1,0 0,8-7,57-67,-10 10,3 4,63-54,-108 106,27-25,1 3,2 2,0 1,40-17,-58 35</inkml:trace>
+</inkml:ink>
+</file>
+
+<file path=word/ink/ink5.xml><?xml version="1.0" encoding="utf-8"?>
+<inkml:ink xmlns:inkml="http://www.w3.org/2003/InkML">
+  <inkml:definitions>
+    <inkml:context xml:id="ctx0">
+      <inkml:inkSource xml:id="inkSrc0">
+        <inkml:traceFormat>
+          <inkml:channel name="X" type="integer" min="-2.14748E9" max="2.14748E9" units="cm"/>
+          <inkml:channel name="Y" type="integer" min="-2.14748E9" max="2.14748E9" units="cm"/>
+        </inkml:traceFormat>
+        <inkml:channelProperties>
+          <inkml:channelProperty channel="X" name="resolution" value="1000" units="1/cm"/>
+          <inkml:channelProperty channel="Y" name="resolution" value="1000" units="1/cm"/>
+        </inkml:channelProperties>
+      </inkml:inkSource>
+      <inkml:timestamp xml:id="ts0" timeString="2022-09-14T18:29:58.509"/>
+    </inkml:context>
+    <inkml:brush xml:id="br0">
+      <inkml:brushProperty name="width" value="0.05" units="cm"/>
+      <inkml:brushProperty name="height" value="0.05" units="cm"/>
+      <inkml:brushProperty name="ignorePressure" value="1"/>
+    </inkml:brush>
+  </inkml:definitions>
+  <inkml:trace contextRef="#ctx0" brushRef="#br0">1 35,'7'1,"0"0,-1 1,1 0,0 0,-1 0,0 1,1 0,-1 0,0 1,-1 0,1 0,-1 0,1 1,-1-1,2 4,27 19,29 24,56 32,-114-82,0 0,-1 0,1-1,0 0,-1 0,1 0,0 0,0-1,-1 0,1 0,-1 0,1 0,-1-1,1 0,-1 0,0 0,0 0,0-1,0 0,0 0,-1 0,1 0,-1 0,0-1,0 1,0-1,0 0,0-1,24-21,19-15,-25 20,2 1,0 2,1 0,1 1,0 2,4-1,-18 11</inkml:trace>
+</inkml:ink>
+</file>
+
+<file path=word/ink/ink6.xml><?xml version="1.0" encoding="utf-8"?>
+<inkml:ink xmlns:inkml="http://www.w3.org/2003/InkML">
+  <inkml:definitions>
+    <inkml:context xml:id="ctx0">
+      <inkml:inkSource xml:id="inkSrc0">
+        <inkml:traceFormat>
+          <inkml:channel name="X" type="integer" min="-2.14748E9" max="2.14748E9" units="cm"/>
+          <inkml:channel name="Y" type="integer" min="-2.14748E9" max="2.14748E9" units="cm"/>
+        </inkml:traceFormat>
+        <inkml:channelProperties>
+          <inkml:channelProperty channel="X" name="resolution" value="1000" units="1/cm"/>
+          <inkml:channelProperty channel="Y" name="resolution" value="1000" units="1/cm"/>
+        </inkml:channelProperties>
+      </inkml:inkSource>
+      <inkml:timestamp xml:id="ts0" timeString="2022-09-14T18:29:59.710"/>
+    </inkml:context>
+    <inkml:brush xml:id="br0">
+      <inkml:brushProperty name="width" value="0.05" units="cm"/>
+      <inkml:brushProperty name="height" value="0.05" units="cm"/>
+      <inkml:brushProperty name="ignorePressure" value="1"/>
+    </inkml:brush>
+  </inkml:definitions>
+  <inkml:trace contextRef="#ctx0" brushRef="#br0">1 69,'1'5,"1"-1,0 1,0-1,0 0,0 1,0-1,1 0,0-1,0 1,0 0,0-1,1 0,0 1,-1-1,1-1,3 3,9 9,204 237,-219-250,0 1,1-1,-1 1,0-1,0 1,1-1,-1 0,1 0,-1 0,1 0,0 0,-1 0,1 0,0 0,0-1,-1 1,1-1,0 1,0-1,0 0,0 0,0 0,0 0,-1 0,1 0,0 0,0-1,0 1,0-1,-1 1,1-1,0 0,0 0,-1 1,1-1,0 0,-1-1,1 1,-1 0,0 0,1-1,0 0,144-145,-75 68,113-88,-170 156</inkml:trace>
+</inkml:ink>
+</file>
+
+<file path=word/ink/ink7.xml><?xml version="1.0" encoding="utf-8"?>
+<inkml:ink xmlns:inkml="http://www.w3.org/2003/InkML">
+  <inkml:definitions>
+    <inkml:context xml:id="ctx0">
+      <inkml:inkSource xml:id="inkSrc0">
+        <inkml:traceFormat>
+          <inkml:channel name="X" type="integer" min="-2.14748E9" max="2.14748E9" units="cm"/>
+          <inkml:channel name="Y" type="integer" min="-2.14748E9" max="2.14748E9" units="cm"/>
+        </inkml:traceFormat>
+        <inkml:channelProperties>
+          <inkml:channelProperty channel="X" name="resolution" value="1000" units="1/cm"/>
+          <inkml:channelProperty channel="Y" name="resolution" value="1000" units="1/cm"/>
+        </inkml:channelProperties>
+      </inkml:inkSource>
+      <inkml:timestamp xml:id="ts0" timeString="2022-09-16T21:33:54.300"/>
+    </inkml:context>
+    <inkml:brush xml:id="br0">
+      <inkml:brushProperty name="width" value="0.05" units="cm"/>
+      <inkml:brushProperty name="height" value="0.05" units="cm"/>
+      <inkml:brushProperty name="ignorePressure" value="1"/>
+    </inkml:brush>
+  </inkml:definitions>
+  <inkml:trace contextRef="#ctx0" brushRef="#br0">0 778,'27'32,"-2"0,-2 1,-1 2,-1 0,-2 2,-1 1,-17-35,146 323,-146-324,0 0,0 0,0 0,0-1,1 1,-1 0,0-1,1 1,0-1,-1 1,1-1,0 0,0 0,-1 0,1 0,0 0,0 0,0 0,0-1,0 1,1-1,-1 1,0-1,0 0,0 0,0 0,0 0,1 0,-1 0,0-1,0 1,0-1,0 1,0-1,0 0,0 0,0 0,0 0,0-1,67-64,-58 54,64-85,-3-4,-6-2,11-30,-29 51,-37 63,123-207,9 6,53-51,-175 247,-6 9</inkml:trace>
+</inkml:ink>
+</file>
+
+<file path=word/ink/ink8.xml><?xml version="1.0" encoding="utf-8"?>
+<inkml:ink xmlns:inkml="http://www.w3.org/2003/InkML">
+  <inkml:definitions>
+    <inkml:context xml:id="ctx0">
+      <inkml:inkSource xml:id="inkSrc0">
+        <inkml:traceFormat>
+          <inkml:channel name="X" type="integer" min="-2.14748E9" max="2.14748E9" units="cm"/>
+          <inkml:channel name="Y" type="integer" min="-2.14748E9" max="2.14748E9" units="cm"/>
+        </inkml:traceFormat>
+        <inkml:channelProperties>
+          <inkml:channelProperty channel="X" name="resolution" value="1000" units="1/cm"/>
+          <inkml:channelProperty channel="Y" name="resolution" value="1000" units="1/cm"/>
+        </inkml:channelProperties>
+      </inkml:inkSource>
+      <inkml:timestamp xml:id="ts0" timeString="2022-09-16T21:33:59.119"/>
+    </inkml:context>
+    <inkml:brush xml:id="br0">
+      <inkml:brushProperty name="width" value="0.05" units="cm"/>
+      <inkml:brushProperty name="height" value="0.05" units="cm"/>
+      <inkml:brushProperty name="ignorePressure" value="1"/>
+    </inkml:brush>
+  </inkml:definitions>
+  <inkml:trace contextRef="#ctx0" brushRef="#br0">0 81,'800'-53,"-521"41,2269 37,-383 33,-1964-53,0-8,-1-9,0-9,73-22,-179 24,-63 13</inkml:trace>
+</inkml:ink>
+</file>
+
+<file path=word/ink/ink9.xml><?xml version="1.0" encoding="utf-8"?>
+<inkml:ink xmlns:inkml="http://www.w3.org/2003/InkML">
+  <inkml:definitions>
+    <inkml:context xml:id="ctx0">
+      <inkml:inkSource xml:id="inkSrc0">
+        <inkml:traceFormat>
+          <inkml:channel name="X" type="integer" min="-2.14748E9" max="2.14748E9" units="cm"/>
+          <inkml:channel name="Y" type="integer" min="-2.14748E9" max="2.14748E9" units="cm"/>
+        </inkml:traceFormat>
+        <inkml:channelProperties>
+          <inkml:channelProperty channel="X" name="resolution" value="1000" units="1/cm"/>
+          <inkml:channelProperty channel="Y" name="resolution" value="1000" units="1/cm"/>
+        </inkml:channelProperties>
+      </inkml:inkSource>
+      <inkml:timestamp xml:id="ts0" timeString="2022-09-16T21:34:16.927"/>
+    </inkml:context>
+    <inkml:brush xml:id="br0">
+      <inkml:brushProperty name="width" value="0.05" units="cm"/>
+      <inkml:brushProperty name="height" value="0.05" units="cm"/>
+      <inkml:brushProperty name="ignorePressure" value="1"/>
+    </inkml:brush>
+  </inkml:definitions>
+  <inkml:trace contextRef="#ctx0" brushRef="#br0">1 220,'364'37,"-225"-22,736 56,-702-71,-101-3,-1 4,1 3,45 9,-6 2,1-5,0-6,67-6,-40 0,215-30,-140 6,329 23,-22 3,-314-20,97-2,-52 2,-109 11,-106 5,0 1,1 1,-1 3,0 0,0 3,0 1,199 25,-47-11,77 2,271-22,-355-19,182-25,46 8,-84-23,39 18,607 43,-947-3,0-2,-1 0,1-2,-1 0,0-2,10-5,-16 7,100-58,-106 58</inkml:trace>
+</inkml:ink>
+</file>
+
 <file path=word/theme/theme1.xml><?xml version="1.0" encoding="utf-8"?>
 <a:theme xmlns:a="http://schemas.openxmlformats.org/drawingml/2006/main" name="Office Theme">
   <a:themeElements>

</xml_diff>